<commit_message>
update to 7.6 manual docx file
git-svn-id: https://svn.code.sf.net/p/electricdss/code@785 d8739450-1e93-4ef4-a0af-c327d92816ff
</commit_message>
<xml_diff>
--- a/trunk/Doc/OpenDSSManual.docx
+++ b/trunk/Doc/OpenDSSManual.docx
@@ -139,7 +139,7 @@
         <w:br/>
       </w:r>
       <w:r>
-        <w:t>October</w:t>
+        <w:t>November</w:t>
       </w:r>
       <w:r>
         <w:t xml:space="preserve"> </w:t>
@@ -22456,7 +22456,7 @@
           <v:shape id="_x0000_i1026" type="#_x0000_t75" style="width:20.65pt;height:31.3pt" o:ole="" fillcolor="window">
             <v:imagedata r:id="rId25" o:title=""/>
           </v:shape>
-          <o:OLEObject Type="Embed" ProgID="Equation.3" ShapeID="_x0000_i1026" DrawAspect="Content" ObjectID="_1411134048" r:id="rId26"/>
+          <o:OLEObject Type="Embed" ProgID="Equation.3" ShapeID="_x0000_i1026" DrawAspect="Content" ObjectID="_1415442115" r:id="rId26"/>
         </w:object>
       </w:r>
     </w:p>
@@ -34441,7 +34441,7 @@
           <v:shape id="_x0000_i1027" type="#_x0000_t75" style="width:226.65pt;height:55.7pt" o:ole="">
             <v:imagedata r:id="rId33" o:title=""/>
           </v:shape>
-          <o:OLEObject Type="Embed" ProgID="Equation.3" ShapeID="_x0000_i1027" DrawAspect="Content" ObjectID="_1411134049" r:id="rId34"/>
+          <o:OLEObject Type="Embed" ProgID="Equation.3" ShapeID="_x0000_i1027" DrawAspect="Content" ObjectID="_1415442116" r:id="rId34"/>
         </w:object>
       </w:r>
     </w:p>
@@ -34469,7 +34469,7 @@
           <v:shape id="_x0000_i1028" type="#_x0000_t75" style="width:90.15pt;height:31.3pt" o:ole="">
             <v:imagedata r:id="rId35" o:title=""/>
           </v:shape>
-          <o:OLEObject Type="Embed" ProgID="Equation.3" ShapeID="_x0000_i1028" DrawAspect="Content" ObjectID="_1411134050" r:id="rId36"/>
+          <o:OLEObject Type="Embed" ProgID="Equation.3" ShapeID="_x0000_i1028" DrawAspect="Content" ObjectID="_1415442117" r:id="rId36"/>
         </w:object>
       </w:r>
     </w:p>
@@ -34482,7 +34482,7 @@
           <v:shape id="_x0000_i1029" type="#_x0000_t75" style="width:162.8pt;height:40.05pt" o:ole="">
             <v:imagedata r:id="rId37" o:title=""/>
           </v:shape>
-          <o:OLEObject Type="Embed" ProgID="Equation.3" ShapeID="_x0000_i1029" DrawAspect="Content" ObjectID="_1411134051" r:id="rId38"/>
+          <o:OLEObject Type="Embed" ProgID="Equation.3" ShapeID="_x0000_i1029" DrawAspect="Content" ObjectID="_1415442118" r:id="rId38"/>
         </w:object>
       </w:r>
     </w:p>
@@ -34495,7 +34495,7 @@
           <v:shape id="_x0000_i1030" type="#_x0000_t75" style="width:147.75pt;height:33.8pt" o:ole="">
             <v:imagedata r:id="rId39" o:title=""/>
           </v:shape>
-          <o:OLEObject Type="Embed" ProgID="Equation.3" ShapeID="_x0000_i1030" DrawAspect="Content" ObjectID="_1411134052" r:id="rId40"/>
+          <o:OLEObject Type="Embed" ProgID="Equation.3" ShapeID="_x0000_i1030" DrawAspect="Content" ObjectID="_1415442119" r:id="rId40"/>
         </w:object>
       </w:r>
     </w:p>
@@ -34508,7 +34508,7 @@
           <v:shape id="_x0000_i1031" type="#_x0000_t75" style="width:132.75pt;height:36.3pt" o:ole="">
             <v:imagedata r:id="rId41" o:title=""/>
           </v:shape>
-          <o:OLEObject Type="Embed" ProgID="Equation.3" ShapeID="_x0000_i1031" DrawAspect="Content" ObjectID="_1411134053" r:id="rId42"/>
+          <o:OLEObject Type="Embed" ProgID="Equation.3" ShapeID="_x0000_i1031" DrawAspect="Content" ObjectID="_1415442120" r:id="rId42"/>
         </w:object>
       </w:r>
     </w:p>
@@ -34521,7 +34521,7 @@
           <v:shape id="_x0000_i1032" type="#_x0000_t75" style="width:75.75pt;height:18.8pt" o:ole="">
             <v:imagedata r:id="rId43" o:title=""/>
           </v:shape>
-          <o:OLEObject Type="Embed" ProgID="Equation.3" ShapeID="_x0000_i1032" DrawAspect="Content" ObjectID="_1411134054" r:id="rId44"/>
+          <o:OLEObject Type="Embed" ProgID="Equation.3" ShapeID="_x0000_i1032" DrawAspect="Content" ObjectID="_1415442121" r:id="rId44"/>
         </w:object>
       </w:r>
     </w:p>
@@ -42503,14 +42503,248 @@
         <w:rPr>
           <w:b/>
         </w:rPr>
-        <w:t>faultrate=</w:t>
+        <w:t>phases=</w:t>
       </w:r>
       <w:r>
         <w:t xml:space="preserve"> </w:t>
       </w:r>
       <w:r>
-        <w:t>Number of failures per year.  Typically not specified in GIC calculations.</w:t>
-      </w:r>
+        <w:t>Number of phases. Default is 3.</w:t>
+      </w:r>
+    </w:p>
+    <w:p>
+      <w:r>
+        <w:rPr>
+          <w:b/>
+        </w:rPr>
+        <w:t>R1=</w:t>
+      </w:r>
+      <w:r>
+        <w:t xml:space="preserve"> </w:t>
+      </w:r>
+      <w:r>
+        <w:t>Resistance, each phase, ohms for H winding, (Series winding, if Auto). Default is 0.0001.</w:t>
+      </w:r>
+    </w:p>
+    <w:p>
+      <w:r>
+        <w:rPr>
+          <w:b/>
+        </w:rPr>
+        <w:lastRenderedPageBreak/>
+        <w:t>R2=</w:t>
+      </w:r>
+      <w:r>
+        <w:t xml:space="preserve"> </w:t>
+      </w:r>
+      <w:r>
+        <w:t>Resistance, each phase, ohms for X winding, (Common winding, if Auto). Default is 0.0001.</w:t>
+      </w:r>
+    </w:p>
+    <w:p>
+      <w:r>
+        <w:rPr>
+          <w:b/>
+        </w:rPr>
+        <w:t>Type=</w:t>
+      </w:r>
+      <w:r>
+        <w:t xml:space="preserve"> </w:t>
+      </w:r>
+      <w:r>
+        <w:t>Type of transformer: {GSU* | Auto | YY}. Default is GSU.</w:t>
+      </w:r>
+    </w:p>
+    <w:p>
+      <w:pPr>
+        <w:pStyle w:val="propertyList"/>
+      </w:pPr>
+      <w:r>
+        <w:rPr>
+          <w:b/>
+        </w:rPr>
+        <w:t>MVA=</w:t>
+      </w:r>
+      <w:r>
+        <w:t xml:space="preserve"> </w:t>
+      </w:r>
+      <w:r>
+        <w:tab/>
+      </w:r>
+      <w:r>
+        <w:t>Optional. MVA Rating assumed Transformer. Default is 100. Used for computing vars due to GIC and winding resistances if kV and MVA ratings are specified.</w:t>
+      </w:r>
+    </w:p>
+    <w:p>
+      <w:pPr>
+        <w:pStyle w:val="propertyList"/>
+      </w:pPr>
+      <w:r>
+        <w:rPr>
+          <w:b/>
+        </w:rPr>
+        <w:t>KVLL1=</w:t>
+      </w:r>
+      <w:r>
+        <w:t xml:space="preserve"> </w:t>
+      </w:r>
+      <w:r>
+        <w:tab/>
+      </w:r>
+      <w:r>
+        <w:t>Optional. kV LL rating for H winding (winding 1). Default is 500. Required if you are going to export vars for power flow analysis or enter winding resistances in percent.</w:t>
+      </w:r>
+    </w:p>
+    <w:p>
+      <w:pPr>
+        <w:pStyle w:val="propertyList"/>
+      </w:pPr>
+      <w:r>
+        <w:rPr>
+          <w:b/>
+        </w:rPr>
+        <w:t>KVLL2=</w:t>
+      </w:r>
+      <w:r>
+        <w:t xml:space="preserve"> </w:t>
+      </w:r>
+      <w:r>
+        <w:tab/>
+      </w:r>
+      <w:r>
+        <w:t>Optional. kV LL rating for X winding (winding 2). Default is 138. Required if you are going to export vars for power flow analysis or enter winding resistances in percent..</w:t>
+      </w:r>
+    </w:p>
+    <w:p>
+      <w:pPr>
+        <w:pStyle w:val="propertyList"/>
+      </w:pPr>
+      <w:r>
+        <w:rPr>
+          <w:b/>
+        </w:rPr>
+        <w:t>%R1=</w:t>
+      </w:r>
+      <w:r>
+        <w:t xml:space="preserve"> </w:t>
+      </w:r>
+      <w:r>
+        <w:tab/>
+        <w:t>Optional. Percent Resistance, each phase, for H winding (1), (Series winding, if Auto). Default is 0.2. Alternative way to enter R1 value. It is the actual resistances in ohmns that matter. MVA and kV should be specified.</w:t>
+      </w:r>
+    </w:p>
+    <w:p>
+      <w:pPr>
+        <w:pStyle w:val="propertyList"/>
+      </w:pPr>
+      <w:r>
+        <w:rPr>
+          <w:b/>
+        </w:rPr>
+        <w:t>%R2=</w:t>
+      </w:r>
+      <w:r>
+        <w:t xml:space="preserve"> </w:t>
+      </w:r>
+      <w:r>
+        <w:tab/>
+        <w:t>Optional. Percent Resistance, each phase, for X winding (2), (Common winding, if Auto). Default is 0.2. Alternative way to enter R2 value. It is the actual resistances in ohms that matter. MVA and kV should be specified.</w:t>
+      </w:r>
+    </w:p>
+    <w:p>
+      <w:pPr>
+        <w:pStyle w:val="propertyList"/>
+      </w:pPr>
+      <w:r>
+        <w:rPr>
+          <w:b/>
+        </w:rPr>
+        <w:t>K=</w:t>
+      </w:r>
+      <w:r>
+        <w:t xml:space="preserve"> </w:t>
+      </w:r>
+      <w:r>
+        <w:tab/>
+        <w:t xml:space="preserve">Mvar K factor. Default way to convert GIC Amps in H winding (winding 1) to Mvar. Default is 2.2. Commonly-used simple multiplier for estimating Mvar losses for power flow analysis. </w:t>
+      </w:r>
+    </w:p>
+    <w:p>
+      <w:pPr>
+        <w:pStyle w:val="propertyList"/>
+        <w:ind w:hanging="720"/>
+      </w:pPr>
+      <w:r>
+        <w:t xml:space="preserve"> </w:t>
+      </w:r>
+      <w:r>
+        <w:tab/>
+        <w:t xml:space="preserve">Mvar = K * </w:t>
+      </w:r>
+      <w:r>
+        <w:t>kvLL</w:t>
+      </w:r>
+      <w:r>
+        <w:t xml:space="preserve"> * GIC per phase / 1000 </w:t>
+      </w:r>
+    </w:p>
+    <w:p>
+      <w:pPr>
+        <w:pStyle w:val="propertyList"/>
+      </w:pPr>
+      <w:r>
+        <w:t xml:space="preserve"> </w:t>
+      </w:r>
+      <w:r>
+        <w:tab/>
+        <w:t>Mutually exclusive with using the VarCurve property and pu curves.If you specify this (default), VarCurve is ignored.</w:t>
+      </w:r>
+    </w:p>
+    <w:p>
+      <w:pPr>
+        <w:pStyle w:val="propertyList"/>
+      </w:pPr>
+      <w:r>
+        <w:rPr>
+          <w:b/>
+        </w:rPr>
+        <w:t>VarCurve=</w:t>
+      </w:r>
+      <w:r>
+        <w:t xml:space="preserve"> </w:t>
+      </w:r>
+      <w:r>
+        <w:tab/>
+      </w:r>
+      <w:r>
+        <w:t>Op</w:t>
+      </w:r>
+      <w:r>
+        <w:t>t</w:t>
+      </w:r>
+      <w:r>
+        <w:t xml:space="preserve">ional. </w:t>
+      </w:r>
+      <w:r>
+        <w:rPr>
+          <w:i/>
+        </w:rPr>
+        <w:t>XYCurve</w:t>
+      </w:r>
+      <w:r>
+        <w:t xml:space="preserve"> object name. Curve is expected as TOTAL pu vars vs pu GIC amps/phase. Vars are in pu of the MVA property. No Default value. Required only if you are going to export vars for power flow analysis</w:t>
+      </w:r>
+      <w:r>
+        <w:t xml:space="preserve"> using curves</w:t>
+      </w:r>
+      <w:r>
+        <w:t>. See K property.</w:t>
+      </w:r>
+    </w:p>
+    <w:p>
+      <w:pPr>
+        <w:pStyle w:val="Property"/>
+      </w:pPr>
     </w:p>
     <w:p>
       <w:r>
@@ -42549,110 +42783,86 @@
     </w:p>
     <w:p>
       <w:r>
+        <w:t>The following properties are inherited from the Power Delivery element class, but are ignored for GIC calculations</w:t>
+      </w:r>
+    </w:p>
+    <w:p>
+      <w:pPr>
+        <w:pStyle w:val="propertyList"/>
+      </w:pPr>
+      <w:r>
+        <w:rPr>
+          <w:b/>
+        </w:rPr>
+        <w:t>normamps=</w:t>
+      </w:r>
+      <w:r>
+        <w:t xml:space="preserve"> </w:t>
+      </w:r>
+      <w:r>
+        <w:tab/>
+        <w:t>Normal rated current.  Typically not specified in GIC calculations.</w:t>
+      </w:r>
+    </w:p>
+    <w:p>
+      <w:pPr>
+        <w:pStyle w:val="propertyList"/>
+      </w:pPr>
+      <w:r>
+        <w:rPr>
+          <w:b/>
+        </w:rPr>
+        <w:t>emergamps=</w:t>
+      </w:r>
+      <w:r>
+        <w:t xml:space="preserve"> </w:t>
+      </w:r>
+      <w:r>
+        <w:tab/>
+        <w:t>Maximum current.  Typically not specified in GIC calculations.</w:t>
+      </w:r>
+    </w:p>
+    <w:p>
+      <w:pPr>
+        <w:pStyle w:val="propertyList"/>
+      </w:pPr>
+      <w:r>
+        <w:rPr>
+          <w:b/>
+        </w:rPr>
+        <w:t>pctperm=</w:t>
+      </w:r>
+      <w:r>
+        <w:t xml:space="preserve"> </w:t>
+      </w:r>
+      <w:r>
+        <w:tab/>
+      </w:r>
+      <w:r>
+        <w:t>Percent of failures that become permanent.</w:t>
+      </w:r>
+      <w:r>
+        <w:t xml:space="preserve"> Typically not specified in GIC calculations.</w:t>
+      </w:r>
+    </w:p>
+    <w:p>
+      <w:pPr>
+        <w:pStyle w:val="propertyList"/>
+      </w:pPr>
+      <w:r>
         <w:rPr>
           <w:b/>
         </w:rPr>
         <w:lastRenderedPageBreak/>
-        <w:t>normamps=</w:t>
+        <w:t>repair=</w:t>
       </w:r>
       <w:r>
         <w:t xml:space="preserve"> </w:t>
       </w:r>
       <w:r>
-        <w:t>Normal rated current.  Typically not specified in GIC calculations.</w:t>
-      </w:r>
-    </w:p>
-    <w:p>
-      <w:r>
-        <w:rPr>
-          <w:b/>
-        </w:rPr>
-        <w:t>pctperm=</w:t>
-      </w:r>
-      <w:r>
-        <w:t xml:space="preserve"> </w:t>
-      </w:r>
-      <w:r>
-        <w:t>Percent of failures that become permanent.</w:t>
-      </w:r>
-      <w:r>
-        <w:t xml:space="preserve"> Typically not specified in GIC calculations.</w:t>
-      </w:r>
-    </w:p>
-    <w:p>
-      <w:r>
-        <w:rPr>
-          <w:b/>
-        </w:rPr>
-        <w:t>phases=</w:t>
-      </w:r>
-      <w:r>
-        <w:t xml:space="preserve"> </w:t>
-      </w:r>
-      <w:r>
-        <w:t>Number of phases. Default is 3.</w:t>
-      </w:r>
-    </w:p>
-    <w:p>
-      <w:r>
-        <w:rPr>
-          <w:b/>
-        </w:rPr>
-        <w:t>R1=</w:t>
-      </w:r>
-      <w:r>
-        <w:t xml:space="preserve"> </w:t>
-      </w:r>
-      <w:r>
-        <w:t>Resistance, each phase, ohms for H winding, (Series winding, if Auto). Default is 0.0001.</w:t>
-      </w:r>
-    </w:p>
-    <w:p>
-      <w:r>
-        <w:rPr>
-          <w:b/>
-        </w:rPr>
-        <w:t>R2=</w:t>
-      </w:r>
-      <w:r>
-        <w:t xml:space="preserve"> </w:t>
-      </w:r>
-      <w:r>
-        <w:t>Resistance, each phase, ohms for X winding, (Common winding, if Auto). Default is 0.0001.</w:t>
-      </w:r>
-    </w:p>
-    <w:p>
-      <w:r>
-        <w:rPr>
-          <w:b/>
-        </w:rPr>
-        <w:t>repair=</w:t>
-      </w:r>
-      <w:r>
-        <w:t xml:space="preserve"> </w:t>
-      </w:r>
-      <w:r>
+        <w:tab/>
         <w:t>Hours to repair.  Typically not specified in GIC calculations.</w:t>
       </w:r>
-    </w:p>
-    <w:p>
-      <w:r>
-        <w:rPr>
-          <w:b/>
-        </w:rPr>
-        <w:t>Type=</w:t>
-      </w:r>
-      <w:r>
-        <w:t xml:space="preserve"> </w:t>
-      </w:r>
-      <w:r>
-        <w:t>Type of transformer: {GSU* | Auto | YY}. Default is GSU.</w:t>
-      </w:r>
-    </w:p>
-    <w:p>
-      <w:pPr>
-        <w:pStyle w:val="Property"/>
-      </w:pPr>
     </w:p>
     <w:p>
       <w:pPr>
@@ -42915,7 +43125,7 @@
           <v:shape id="_x0000_i1033" type="#_x0000_t75" style="width:62.6pt;height:28.15pt" o:ole="">
             <v:imagedata r:id="rId53" o:title=""/>
           </v:shape>
-          <o:OLEObject Type="Embed" ProgID="Equation.3" ShapeID="_x0000_i1033" DrawAspect="Content" ObjectID="_1411134055" r:id="rId54"/>
+          <o:OLEObject Type="Embed" ProgID="Equation.3" ShapeID="_x0000_i1033" DrawAspect="Content" ObjectID="_1415442122" r:id="rId54"/>
         </w:object>
       </w:r>
       <w:r>
@@ -42946,7 +43156,7 @@
           <v:shape id="_x0000_i1034" type="#_x0000_t75" style="width:11.9pt;height:16.3pt" o:ole="">
             <v:imagedata r:id="rId55" o:title=""/>
           </v:shape>
-          <o:OLEObject Type="Embed" ProgID="Equation.3" ShapeID="_x0000_i1034" DrawAspect="Content" ObjectID="_1411134056" r:id="rId56"/>
+          <o:OLEObject Type="Embed" ProgID="Equation.3" ShapeID="_x0000_i1034" DrawAspect="Content" ObjectID="_1415442123" r:id="rId56"/>
         </w:object>
       </w:r>
       <w:r>
@@ -42960,7 +43170,7 @@
           <v:shape id="_x0000_i1035" type="#_x0000_t75" style="width:16.3pt;height:16.3pt" o:ole="">
             <v:imagedata r:id="rId57" o:title=""/>
           </v:shape>
-          <o:OLEObject Type="Embed" ProgID="Equation.3" ShapeID="_x0000_i1035" DrawAspect="Content" ObjectID="_1411134057" r:id="rId58"/>
+          <o:OLEObject Type="Embed" ProgID="Equation.3" ShapeID="_x0000_i1035" DrawAspect="Content" ObjectID="_1415442124" r:id="rId58"/>
         </w:object>
       </w:r>
       <w:r>
@@ -42995,7 +43205,7 @@
           <v:shape id="_x0000_i1036" type="#_x0000_t75" style="width:15.05pt;height:15.05pt" o:ole="">
             <v:imagedata r:id="rId59" o:title=""/>
           </v:shape>
-          <o:OLEObject Type="Embed" ProgID="Equation.3" ShapeID="_x0000_i1036" DrawAspect="Content" ObjectID="_1411134058" r:id="rId60"/>
+          <o:OLEObject Type="Embed" ProgID="Equation.3" ShapeID="_x0000_i1036" DrawAspect="Content" ObjectID="_1415442125" r:id="rId60"/>
         </w:object>
       </w:r>
       <w:r>
@@ -43009,7 +43219,7 @@
           <v:shape id="_x0000_i1037" type="#_x0000_t75" style="width:10.65pt;height:15.05pt" o:ole="">
             <v:imagedata r:id="rId61" o:title=""/>
           </v:shape>
-          <o:OLEObject Type="Embed" ProgID="Equation.3" ShapeID="_x0000_i1037" DrawAspect="Content" ObjectID="_1411134059" r:id="rId62"/>
+          <o:OLEObject Type="Embed" ProgID="Equation.3" ShapeID="_x0000_i1037" DrawAspect="Content" ObjectID="_1415442126" r:id="rId62"/>
         </w:object>
       </w:r>
       <w:r>
@@ -43040,7 +43250,7 @@
           <v:shape id="_x0000_i1038" type="#_x0000_t75" style="width:100.15pt;height:28.15pt" o:ole="">
             <v:imagedata r:id="rId63" o:title=""/>
           </v:shape>
-          <o:OLEObject Type="Embed" ProgID="Equation.3" ShapeID="_x0000_i1038" DrawAspect="Content" ObjectID="_1411134060" r:id="rId64"/>
+          <o:OLEObject Type="Embed" ProgID="Equation.3" ShapeID="_x0000_i1038" DrawAspect="Content" ObjectID="_1415442127" r:id="rId64"/>
         </w:object>
       </w:r>
       <w:r>
@@ -43075,7 +43285,7 @@
           <v:shape id="_x0000_i1039" type="#_x0000_t75" style="width:10.65pt;height:15.05pt" o:ole="">
             <v:imagedata r:id="rId65" o:title=""/>
           </v:shape>
-          <o:OLEObject Type="Embed" ProgID="Equation.3" ShapeID="_x0000_i1039" DrawAspect="Content" ObjectID="_1411134061" r:id="rId66"/>
+          <o:OLEObject Type="Embed" ProgID="Equation.3" ShapeID="_x0000_i1039" DrawAspect="Content" ObjectID="_1415442128" r:id="rId66"/>
         </w:object>
       </w:r>
       <w:r>
@@ -43101,7 +43311,7 @@
           <v:shape id="_x0000_i1040" type="#_x0000_t75" style="width:10.65pt;height:15.05pt" o:ole="">
             <v:imagedata r:id="rId65" o:title=""/>
           </v:shape>
-          <o:OLEObject Type="Embed" ProgID="Equation.3" ShapeID="_x0000_i1040" DrawAspect="Content" ObjectID="_1411134062" r:id="rId67"/>
+          <o:OLEObject Type="Embed" ProgID="Equation.3" ShapeID="_x0000_i1040" DrawAspect="Content" ObjectID="_1415442129" r:id="rId67"/>
         </w:object>
       </w:r>
       <w:r>
@@ -43256,7 +43466,7 @@
           <v:shape id="_x0000_i1041" type="#_x0000_t75" style="width:108.3pt;height:20.05pt" o:ole="">
             <v:imagedata r:id="rId69" o:title=""/>
           </v:shape>
-          <o:OLEObject Type="Embed" ProgID="Equation.3" ShapeID="_x0000_i1041" DrawAspect="Content" ObjectID="_1411134063" r:id="rId70"/>
+          <o:OLEObject Type="Embed" ProgID="Equation.3" ShapeID="_x0000_i1041" DrawAspect="Content" ObjectID="_1415442130" r:id="rId70"/>
         </w:object>
       </w:r>
       <w:r>
@@ -43292,7 +43502,7 @@
           <v:shape id="_x0000_i1042" type="#_x0000_t75" style="width:113.95pt;height:18.8pt" o:ole="">
             <v:imagedata r:id="rId71" o:title=""/>
           </v:shape>
-          <o:OLEObject Type="Embed" ProgID="Equation.3" ShapeID="_x0000_i1042" DrawAspect="Content" ObjectID="_1411134064" r:id="rId72"/>
+          <o:OLEObject Type="Embed" ProgID="Equation.3" ShapeID="_x0000_i1042" DrawAspect="Content" ObjectID="_1415442131" r:id="rId72"/>
         </w:object>
       </w:r>
       <w:r>
@@ -43397,7 +43607,7 @@
           <v:shape id="_x0000_i1043" type="#_x0000_t75" style="width:85.15pt;height:18.15pt" o:ole="">
             <v:imagedata r:id="rId73" o:title=""/>
           </v:shape>
-          <o:OLEObject Type="Embed" ProgID="Equation.3" ShapeID="_x0000_i1043" DrawAspect="Content" ObjectID="_1411134065" r:id="rId74"/>
+          <o:OLEObject Type="Embed" ProgID="Equation.3" ShapeID="_x0000_i1043" DrawAspect="Content" ObjectID="_1415442132" r:id="rId74"/>
         </w:object>
       </w:r>
       <w:r>
@@ -43433,7 +43643,7 @@
           <v:shape id="_x0000_i1044" type="#_x0000_t75" style="width:152.15pt;height:16.9pt" o:ole="">
             <v:imagedata r:id="rId75" o:title=""/>
           </v:shape>
-          <o:OLEObject Type="Embed" ProgID="Equation.3" ShapeID="_x0000_i1044" DrawAspect="Content" ObjectID="_1411134066" r:id="rId76"/>
+          <o:OLEObject Type="Embed" ProgID="Equation.3" ShapeID="_x0000_i1044" DrawAspect="Content" ObjectID="_1415442133" r:id="rId76"/>
         </w:object>
       </w:r>
       <w:r>
@@ -43476,7 +43686,7 @@
           <v:shape id="_x0000_i1045" type="#_x0000_t75" style="width:85.15pt;height:31.3pt" o:ole="">
             <v:imagedata r:id="rId77" o:title=""/>
           </v:shape>
-          <o:OLEObject Type="Embed" ProgID="Equation.3" ShapeID="_x0000_i1045" DrawAspect="Content" ObjectID="_1411134067" r:id="rId78"/>
+          <o:OLEObject Type="Embed" ProgID="Equation.3" ShapeID="_x0000_i1045" DrawAspect="Content" ObjectID="_1415442134" r:id="rId78"/>
         </w:object>
       </w:r>
       <w:r>
@@ -43532,409 +43742,412 @@
     <w:p>
       <w:pPr>
         <w:pStyle w:val="Property"/>
-        <w:rPr>
-          <w:b/>
-        </w:rPr>
-      </w:pPr>
-      <w:r>
-        <w:rPr>
-          <w:b/>
-        </w:rPr>
-        <w:t>Basefreq=</w:t>
-      </w:r>
-      <w:r>
-        <w:rPr>
-          <w:b/>
-        </w:rPr>
+      </w:pPr>
+      <w:r>
+        <w:rPr>
+          <w:b/>
+        </w:rPr>
+        <w:t>bus1</w:t>
+      </w:r>
+      <w:r>
+        <w:t xml:space="preserve">= </w:t>
+      </w:r>
+      <w:r>
+        <w:tab/>
+        <w:t>Name of bus for terminal 1. Node order definitions optional.</w:t>
+      </w:r>
+    </w:p>
+    <w:p>
+      <w:pPr>
+        <w:pStyle w:val="Property"/>
+      </w:pPr>
+      <w:r>
+        <w:rPr>
+          <w:b/>
+        </w:rPr>
+        <w:t>bus2</w:t>
+      </w:r>
+      <w:r>
+        <w:t xml:space="preserve">= </w:t>
+      </w:r>
+      <w:r>
+        <w:tab/>
+        <w:t>Name of bus for terminal 2.</w:t>
+      </w:r>
+    </w:p>
+    <w:p>
+      <w:pPr>
+        <w:pStyle w:val="Property"/>
+      </w:pPr>
+      <w:r>
+        <w:rPr>
+          <w:b/>
+        </w:rPr>
+        <w:t>C=</w:t>
+      </w:r>
+      <w:r>
+        <w:rPr>
+          <w:b/>
+        </w:rPr>
+        <w:tab/>
+      </w:r>
+      <w:r>
+        <w:t>Value of line blocking capacitance in microfarads. Default = 0.0, implying that there is no line blocking capacitor.</w:t>
+      </w:r>
+    </w:p>
+    <w:p>
+      <w:pPr>
+        <w:pStyle w:val="Property"/>
+      </w:pPr>
+      <w:r>
+        <w:rPr>
+          <w:b/>
+        </w:rPr>
+        <w:t>EE</w:t>
+      </w:r>
+      <w:r>
+        <w:rPr>
+          <w:b/>
+        </w:rPr>
+        <w:t>=</w:t>
+      </w:r>
+      <w:r>
+        <w:tab/>
+      </w:r>
+      <w:r>
+        <w:t>Eastward Electric field.  If specified, Voltage and Angle are computed from EN, EE, lat and lon values.</w:t>
+      </w:r>
+    </w:p>
+    <w:p>
+      <w:pPr>
+        <w:pStyle w:val="Property"/>
+      </w:pPr>
+      <w:r>
+        <w:rPr>
+          <w:b/>
+        </w:rPr>
+        <w:t>EN</w:t>
+      </w:r>
+      <w:r>
+        <w:rPr>
+          <w:b/>
+        </w:rPr>
+        <w:t>=</w:t>
+      </w:r>
+      <w:r>
+        <w:tab/>
+      </w:r>
+      <w:r>
+        <w:t>Northward Electric field. If specified, Voltage and Angle are computed from EN, EE, lat and lon values.</w:t>
+      </w:r>
+    </w:p>
+    <w:p>
+      <w:pPr>
+        <w:pStyle w:val="Property"/>
+      </w:pPr>
+      <w:r>
+        <w:rPr>
+          <w:b/>
+        </w:rPr>
+        <w:t>f</w:t>
+      </w:r>
+      <w:r>
+        <w:rPr>
+          <w:b/>
+        </w:rPr>
+        <w:t>requency</w:t>
+      </w:r>
+      <w:r>
+        <w:rPr>
+          <w:b/>
+        </w:rPr>
+        <w:t>=</w:t>
+      </w:r>
+      <w:r>
+        <w:rPr>
+          <w:b/>
+        </w:rPr>
+        <w:tab/>
+      </w:r>
+      <w:r>
+        <w:t>Source frequency.  Defaults to 0.1 Hz.</w:t>
+      </w:r>
+    </w:p>
+    <w:p>
+      <w:pPr>
+        <w:pStyle w:val="Property"/>
+      </w:pPr>
+      <w:r>
+        <w:rPr>
+          <w:b/>
+        </w:rPr>
+        <w:t>Lat1</w:t>
+      </w:r>
+      <w:r>
+        <w:rPr>
+          <w:b/>
+        </w:rPr>
+        <w:t>=</w:t>
+      </w:r>
+      <w:r>
+        <w:tab/>
+        <w:t>Latitude of Bus 1 (degrees)</w:t>
+      </w:r>
+    </w:p>
+    <w:p>
+      <w:pPr>
+        <w:pStyle w:val="Property"/>
+      </w:pPr>
+      <w:r>
+        <w:rPr>
+          <w:b/>
+        </w:rPr>
+        <w:t>Lat2</w:t>
+      </w:r>
+      <w:r>
+        <w:rPr>
+          <w:b/>
+        </w:rPr>
+        <w:t>=</w:t>
+      </w:r>
+      <w:r>
+        <w:tab/>
+        <w:t>Latitude of Bus 2 (degrees)</w:t>
+      </w:r>
+    </w:p>
+    <w:p>
+      <w:pPr>
+        <w:pStyle w:val="Property"/>
+      </w:pPr>
+      <w:r>
+        <w:rPr>
+          <w:b/>
+        </w:rPr>
+        <w:t>Lon1</w:t>
+      </w:r>
+      <w:r>
+        <w:rPr>
+          <w:b/>
+        </w:rPr>
+        <w:t>=</w:t>
+      </w:r>
+      <w:r>
+        <w:tab/>
+        <w:t>Longitude of Bus 1 (degrees)</w:t>
+      </w:r>
+    </w:p>
+    <w:p>
+      <w:pPr>
+        <w:pStyle w:val="Property"/>
+      </w:pPr>
+      <w:r>
+        <w:rPr>
+          <w:b/>
+        </w:rPr>
+        <w:t>Lon2</w:t>
+      </w:r>
+      <w:r>
+        <w:rPr>
+          <w:b/>
+        </w:rPr>
+        <w:t>=</w:t>
+      </w:r>
+      <w:r>
+        <w:tab/>
+        <w:t>Longitude of Bus 2 (degrees)</w:t>
+      </w:r>
+    </w:p>
+    <w:p>
+      <w:pPr>
+        <w:pStyle w:val="Property"/>
+      </w:pPr>
+      <w:r>
+        <w:rPr>
+          <w:b/>
+        </w:rPr>
+        <w:t>Phases</w:t>
+      </w:r>
+      <w:r>
+        <w:t xml:space="preserve">= </w:t>
+      </w:r>
+      <w:r>
+        <w:tab/>
+        <w:t>No. of phases.  Default = 3.  A line has the same number of conductors per terminal as it has phases.  Neutrals are not explicitly modeled unless declared as a “phase”, and the impedance matrices must be augmented accordingly. For example, a three-phase line has a 3x3 Z matrix with the neutral reduced, or a 4x4 Z matrix with the neutral retained.</w:t>
+      </w:r>
+    </w:p>
+    <w:p>
+      <w:pPr>
+        <w:pStyle w:val="Property"/>
+      </w:pPr>
+      <w:r>
+        <w:rPr>
+          <w:b/>
+        </w:rPr>
+        <w:t>R</w:t>
+      </w:r>
+      <w:r>
+        <w:rPr>
+          <w:b/>
+        </w:rPr>
+        <w:t>=</w:t>
+      </w:r>
+      <w:r>
+        <w:rPr>
+          <w:b/>
+        </w:rPr>
+        <w:tab/>
+      </w:r>
+      <w:r>
+        <w:t>Resistance of line, ohms of impedance in series with GIC voltage source.</w:t>
+      </w:r>
+    </w:p>
+    <w:p>
+      <w:pPr>
+        <w:pStyle w:val="Property"/>
+      </w:pPr>
+      <w:r>
+        <w:rPr>
+          <w:b/>
+        </w:rPr>
+        <w:t>Volts</w:t>
+      </w:r>
+      <w:r>
+        <w:rPr>
+          <w:b/>
+        </w:rPr>
+        <w:t>=</w:t>
+      </w:r>
+      <w:r>
+        <w:tab/>
+        <w:t>Voltage magnitude, in volts, of the GIC voltage induced across this line. When spedified, voltage source is assumed defined by Voltage and Angle properties. Specify this value  OR EN, EE, lat1, lon1, lat2, lon2. Not both!! Last one entered will take precedence. Assumed identical in each phase of the Line object.</w:t>
+      </w:r>
+    </w:p>
+    <w:p>
+      <w:pPr>
+        <w:pStyle w:val="Property"/>
+      </w:pPr>
+      <w:r>
+        <w:rPr>
+          <w:b/>
+        </w:rPr>
+        <w:t>X</w:t>
+      </w:r>
+      <w:r>
+        <w:rPr>
+          <w:b/>
+        </w:rPr>
+        <w:t>=</w:t>
+      </w:r>
+      <w:r>
+        <w:tab/>
+      </w:r>
+      <w:r>
+        <w:t>Reactance at base frequency, ohms. Default = 0.0. This value is generally not important for GIC studies but may be used if desired.</w:t>
+      </w:r>
+    </w:p>
+    <w:p>
+      <w:r>
+        <w:t>The following properties are common to all Power Conversion elements and inherited by GICLine.</w:t>
+      </w:r>
+    </w:p>
+    <w:p>
+      <w:pPr>
+        <w:pStyle w:val="propertyList"/>
+      </w:pPr>
+      <w:r>
+        <w:rPr>
+          <w:b/>
+        </w:rPr>
+        <w:t>like=</w:t>
+      </w:r>
+      <w:r>
+        <w:tab/>
+        <w:t>Make like another GICLine object</w:t>
+      </w:r>
+    </w:p>
+    <w:p>
+      <w:pPr>
+        <w:pStyle w:val="propertyList"/>
+        <w:rPr>
+          <w:b/>
+        </w:rPr>
+      </w:pPr>
+      <w:r>
+        <w:rPr>
+          <w:b/>
+        </w:rPr>
+        <w:t xml:space="preserve">Basefreq= </w:t>
+      </w:r>
+      <w:r>
+        <w:rPr>
+          <w:b/>
+        </w:rPr>
+        <w:tab/>
+      </w:r>
+      <w:r>
+        <w:t xml:space="preserve">Inherited Property for all PCElements. Base frequency for specification of </w:t>
+      </w:r>
+      <w:r>
+        <w:t xml:space="preserve">the </w:t>
+      </w:r>
+      <w:r>
+        <w:t>reactance value</w:t>
+      </w:r>
+      <w:r>
+        <w:t>, X, if defined</w:t>
+      </w:r>
+      <w:r>
+        <w:t>.</w:t>
+      </w:r>
+    </w:p>
+    <w:p>
+      <w:pPr>
+        <w:pStyle w:val="propertyList"/>
+      </w:pPr>
+      <w:r>
+        <w:rPr>
+          <w:b/>
+        </w:rPr>
+        <w:t>enabled=</w:t>
+      </w:r>
+      <w:r>
+        <w:tab/>
+      </w:r>
+      <w:r>
+        <w:t>{Yes|No or True|False} Indicates whether this element is enabled.</w:t>
+      </w:r>
+      <w:r>
         <w:t xml:space="preserve"> </w:t>
       </w:r>
       <w:r>
-        <w:rPr>
-          <w:b/>
-        </w:rPr>
-        <w:tab/>
-      </w:r>
-      <w:r>
-        <w:t>Inherited Property for all PCElements. Base frequency for specification of reactance value.</w:t>
+        <w:t>Inherited Property for all PCElements.</w:t>
+      </w:r>
+    </w:p>
+    <w:p>
+      <w:pPr>
+        <w:pStyle w:val="propertyList"/>
+      </w:pPr>
+      <w:r>
+        <w:rPr>
+          <w:b/>
+        </w:rPr>
+        <w:lastRenderedPageBreak/>
+        <w:t>Spectrum=</w:t>
+      </w:r>
+      <w:r>
+        <w:tab/>
+      </w:r>
+      <w:r>
+        <w:t>Inherited Property for all PCElements. Name of harmonic spectrum for this source.  Default is "defaultvsource", which is defined when the DSS starts.</w:t>
+      </w:r>
+      <w:r>
+        <w:t xml:space="preserve"> Not used for GIC analysis.</w:t>
       </w:r>
     </w:p>
     <w:p>
       <w:pPr>
         <w:pStyle w:val="Property"/>
       </w:pPr>
-      <w:r>
-        <w:rPr>
-          <w:b/>
-        </w:rPr>
-        <w:t>bus1</w:t>
-      </w:r>
-      <w:r>
-        <w:t xml:space="preserve">= </w:t>
-      </w:r>
-      <w:r>
-        <w:tab/>
-        <w:t>Name of bus for terminal 1. Node order definitions optional.</w:t>
-      </w:r>
-    </w:p>
-    <w:p>
-      <w:pPr>
-        <w:pStyle w:val="Property"/>
-      </w:pPr>
-      <w:r>
-        <w:rPr>
-          <w:b/>
-        </w:rPr>
-        <w:t>bus2</w:t>
-      </w:r>
-      <w:r>
-        <w:t xml:space="preserve">= </w:t>
-      </w:r>
-      <w:r>
-        <w:tab/>
-        <w:t>Name of bus for terminal 2.</w:t>
-      </w:r>
-    </w:p>
-    <w:p>
-      <w:pPr>
-        <w:pStyle w:val="Property"/>
-      </w:pPr>
-      <w:r>
-        <w:rPr>
-          <w:b/>
-        </w:rPr>
-        <w:t>C=</w:t>
-      </w:r>
-      <w:r>
-        <w:rPr>
-          <w:b/>
-        </w:rPr>
-        <w:tab/>
-      </w:r>
-      <w:r>
-        <w:t>Value of line blocking capacitance in microfarads. Default = 0.0, implying that there is no line blocking capacitor.</w:t>
-      </w:r>
-    </w:p>
-    <w:p>
-      <w:pPr>
-        <w:pStyle w:val="Property"/>
-      </w:pPr>
-      <w:r>
-        <w:rPr>
-          <w:b/>
-        </w:rPr>
-        <w:t>EE</w:t>
-      </w:r>
-      <w:r>
-        <w:rPr>
-          <w:b/>
-        </w:rPr>
-        <w:t>=</w:t>
-      </w:r>
-      <w:r>
-        <w:tab/>
-      </w:r>
-      <w:r>
-        <w:t>Eastward Electric field.  If specified, Voltage and Angle are computed from EN, EE, lat and lon values.</w:t>
-      </w:r>
-    </w:p>
-    <w:p>
-      <w:pPr>
-        <w:pStyle w:val="Property"/>
-      </w:pPr>
-      <w:r>
-        <w:rPr>
-          <w:b/>
-        </w:rPr>
-        <w:t>EN</w:t>
-      </w:r>
-      <w:r>
-        <w:rPr>
-          <w:b/>
-        </w:rPr>
-        <w:t>=</w:t>
-      </w:r>
-      <w:r>
-        <w:tab/>
-      </w:r>
-      <w:r>
-        <w:t>Northward Electric field. If specified, Voltage and Angle are computed from EN, EE, lat and lon values.</w:t>
-      </w:r>
-    </w:p>
-    <w:p>
-      <w:pPr>
-        <w:pStyle w:val="Property"/>
-      </w:pPr>
-      <w:r>
-        <w:rPr>
-          <w:b/>
-        </w:rPr>
-        <w:t>enabled</w:t>
-      </w:r>
-      <w:r>
-        <w:rPr>
-          <w:b/>
-        </w:rPr>
-        <w:t>=</w:t>
-      </w:r>
-      <w:r>
-        <w:tab/>
-      </w:r>
-      <w:r>
-        <w:t>{Yes|No or True|False} Indicates whether this element is enabled.</w:t>
-      </w:r>
-    </w:p>
-    <w:p>
-      <w:pPr>
-        <w:pStyle w:val="Property"/>
-      </w:pPr>
-      <w:r>
-        <w:rPr>
-          <w:b/>
-        </w:rPr>
-        <w:t>f</w:t>
-      </w:r>
-      <w:r>
-        <w:rPr>
-          <w:b/>
-        </w:rPr>
-        <w:t>requency</w:t>
-      </w:r>
-      <w:r>
-        <w:rPr>
-          <w:b/>
-        </w:rPr>
-        <w:t>=</w:t>
-      </w:r>
-      <w:r>
-        <w:rPr>
-          <w:b/>
-        </w:rPr>
-        <w:tab/>
-      </w:r>
-      <w:r>
-        <w:t>Source frequency.  Defaults to 0.1 Hz.</w:t>
-      </w:r>
-    </w:p>
-    <w:p>
-      <w:pPr>
-        <w:pStyle w:val="Property"/>
-      </w:pPr>
-      <w:r>
-        <w:rPr>
-          <w:b/>
-        </w:rPr>
-        <w:t>Lat1</w:t>
-      </w:r>
-      <w:r>
-        <w:rPr>
-          <w:b/>
-        </w:rPr>
-        <w:t>=</w:t>
-      </w:r>
-      <w:r>
-        <w:tab/>
-        <w:t>Latitude of Bus 1 (degrees)</w:t>
-      </w:r>
-    </w:p>
-    <w:p>
-      <w:pPr>
-        <w:pStyle w:val="Property"/>
-      </w:pPr>
-      <w:r>
-        <w:rPr>
-          <w:b/>
-        </w:rPr>
-        <w:t>Lat2</w:t>
-      </w:r>
-      <w:r>
-        <w:rPr>
-          <w:b/>
-        </w:rPr>
-        <w:t>=</w:t>
-      </w:r>
-      <w:r>
-        <w:tab/>
-        <w:t>Latitude of Bus 2 (degrees)</w:t>
-      </w:r>
-    </w:p>
-    <w:p>
-      <w:pPr>
-        <w:pStyle w:val="Property"/>
-      </w:pPr>
-      <w:r>
-        <w:rPr>
-          <w:b/>
-        </w:rPr>
-        <w:t>like</w:t>
-      </w:r>
-      <w:r>
-        <w:rPr>
-          <w:b/>
-        </w:rPr>
-        <w:t>=</w:t>
-      </w:r>
-      <w:r>
-        <w:tab/>
-        <w:t>Make like another object</w:t>
-      </w:r>
-    </w:p>
-    <w:p>
-      <w:pPr>
-        <w:pStyle w:val="Property"/>
-      </w:pPr>
-      <w:r>
-        <w:rPr>
-          <w:b/>
-        </w:rPr>
-        <w:t>Lon1</w:t>
-      </w:r>
-      <w:r>
-        <w:rPr>
-          <w:b/>
-        </w:rPr>
-        <w:t>=</w:t>
-      </w:r>
-      <w:r>
-        <w:tab/>
-        <w:t>Longitude of Bus 1 (degrees)</w:t>
-      </w:r>
-    </w:p>
-    <w:p>
-      <w:pPr>
-        <w:pStyle w:val="Property"/>
-      </w:pPr>
-      <w:r>
-        <w:rPr>
-          <w:b/>
-        </w:rPr>
-        <w:t>Lon2</w:t>
-      </w:r>
-      <w:r>
-        <w:rPr>
-          <w:b/>
-        </w:rPr>
-        <w:t>=</w:t>
-      </w:r>
-      <w:r>
-        <w:tab/>
-        <w:t>Longitude of Bus 2 (degrees)</w:t>
-      </w:r>
-    </w:p>
-    <w:p>
-      <w:pPr>
-        <w:pStyle w:val="Property"/>
-      </w:pPr>
-      <w:r>
-        <w:rPr>
-          <w:b/>
-        </w:rPr>
-        <w:t>Phases</w:t>
-      </w:r>
-      <w:r>
-        <w:t xml:space="preserve">= </w:t>
-      </w:r>
-      <w:r>
-        <w:tab/>
-        <w:t>No. of phases.  Default = 3.  A line has the same number of conductors per terminal as it has phases.  Neutrals are not explicitly modeled unless declared as a “phase”, and the impedance matrices must be augmented accordingly. For example, a three-phase line has a 3x3 Z matrix with the neutral reduced, or a 4x4 Z matrix with the neutral retained.</w:t>
-      </w:r>
-    </w:p>
-    <w:p>
-      <w:pPr>
-        <w:pStyle w:val="Property"/>
-      </w:pPr>
-      <w:r>
-        <w:rPr>
-          <w:b/>
-        </w:rPr>
-        <w:t>R</w:t>
-      </w:r>
-      <w:r>
-        <w:rPr>
-          <w:b/>
-        </w:rPr>
-        <w:t>=</w:t>
-      </w:r>
-      <w:r>
-        <w:rPr>
-          <w:b/>
-        </w:rPr>
-        <w:tab/>
-      </w:r>
-      <w:r>
-        <w:t>Resistance of line, ohms of impedance in series with GIC voltage source.</w:t>
-      </w:r>
-    </w:p>
-    <w:p>
-      <w:pPr>
-        <w:pStyle w:val="Property"/>
-      </w:pPr>
-      <w:r>
-        <w:rPr>
-          <w:b/>
-        </w:rPr>
-        <w:t>S</w:t>
-      </w:r>
-      <w:r>
-        <w:rPr>
-          <w:b/>
-        </w:rPr>
-        <w:t>pectrum=</w:t>
-      </w:r>
-      <w:r>
-        <w:tab/>
-      </w:r>
-      <w:r>
-        <w:t>Inherited Property for all PCElements. Name of harmonic spectrum for this source.  Default is "defaultvsource", which is defined when the DSS starts.</w:t>
-      </w:r>
-    </w:p>
-    <w:p>
-      <w:pPr>
-        <w:pStyle w:val="Property"/>
-      </w:pPr>
-      <w:r>
-        <w:rPr>
-          <w:b/>
-        </w:rPr>
-        <w:t>Volts</w:t>
-      </w:r>
-      <w:r>
-        <w:rPr>
-          <w:b/>
-        </w:rPr>
-        <w:t>=</w:t>
-      </w:r>
-      <w:r>
-        <w:tab/>
-        <w:t>Voltage magnitude, in volts, of the GIC voltage induced across this line. When spedified, voltage source is assumed defined by Voltage and Angle properties. Specify this value  OR EN, EE, lat1, lon1, lat2, lon2. Not both!! Last one entered will take precedence. Assumed identical in each phase of the Line object.</w:t>
-      </w:r>
-    </w:p>
-    <w:p>
-      <w:pPr>
-        <w:pStyle w:val="Property"/>
-      </w:pPr>
-      <w:r>
-        <w:rPr>
-          <w:b/>
-        </w:rPr>
-        <w:t>X</w:t>
-      </w:r>
-      <w:r>
-        <w:rPr>
-          <w:b/>
-        </w:rPr>
-        <w:t>=</w:t>
-      </w:r>
-      <w:r>
-        <w:tab/>
-      </w:r>
-      <w:r>
-        <w:t>Reactance at base frequency, ohms. Default = 0.0. This value is generally not important for GIC studies but may be used if desired.</w:t>
-      </w:r>
-    </w:p>
-    <w:p>
-      <w:pPr>
-        <w:pStyle w:val="Property"/>
-      </w:pPr>
     </w:p>
     <w:p/>
     <w:p>
@@ -43943,7 +44156,6 @@
       </w:pPr>
       <w:bookmarkStart w:id="322" w:name="_Toc332126263"/>
       <w:r>
-        <w:lastRenderedPageBreak/>
         <w:t>Load Object</w:t>
       </w:r>
       <w:bookmarkEnd w:id="316"/>
@@ -44101,6 +44313,7 @@
         <w:rPr>
           <w:b/>
         </w:rPr>
+        <w:lastRenderedPageBreak/>
         <w:t>Kw</w:t>
       </w:r>
       <w:r>
@@ -44192,7 +44405,6 @@
         <w:pStyle w:val="Property"/>
       </w:pPr>
       <w:r>
-        <w:lastRenderedPageBreak/>
         <w:t xml:space="preserve">    </w:t>
       </w:r>
       <w:r>
@@ -44589,7 +44801,11 @@
         <w:t>VminEmerg</w:t>
       </w:r>
       <w:r>
-        <w:t xml:space="preserve"> = Minimum per unit voltage for load UE evaluations, Emergency limit.  Default = 0, which defaults to system "vminemerg" property (see Set Command under Executive).  If this property is specified, it ALWAYS overrides the system specification. This allows you to have different criteria for different loads. Set to zero to revert to the default system value.</w:t>
+        <w:t xml:space="preserve"> = Minimum per unit voltage for load UE evaluations, Emergency limit.  Default = 0, which defaults to system "vminemerg" property (see Set Command under </w:t>
+      </w:r>
+      <w:r>
+        <w:lastRenderedPageBreak/>
+        <w:t>Executive).  If this property is specified, it ALWAYS overrides the system specification. This allows you to have different criteria for different loads. Set to zero to revert to the default system value.</w:t>
       </w:r>
     </w:p>
     <w:p>
@@ -44626,329 +44842,326 @@
         <w:t>AllocationFactor</w:t>
       </w:r>
       <w:r>
-        <w:t xml:space="preserve"> = Default = 0.5.  Allocation factor for allocating loads based on connected kVA </w:t>
-      </w:r>
-      <w:r>
+        <w:t xml:space="preserve"> = Default = 0.5.  Allocation factor for allocating loads based on connected kVA at a bus. Side effect:  kW, PF, and kvar are modified by multiplying this factor times the XFKVA (if &gt; 0).  See also AllocateLoads Command.</w:t>
+      </w:r>
+    </w:p>
+    <w:p>
+      <w:pPr>
+        <w:pStyle w:val="Property"/>
+      </w:pPr>
+      <w:r>
+        <w:rPr>
+          <w:b/>
+        </w:rPr>
+        <w:t>kVA</w:t>
+      </w:r>
+      <w:r>
+        <w:rPr>
+          <w:b/>
+        </w:rPr>
+        <w:t xml:space="preserve"> </w:t>
+      </w:r>
+      <w:r>
+        <w:t xml:space="preserve">= </w:t>
+      </w:r>
+      <w:r>
+        <w:tab/>
+      </w:r>
+      <w:r>
+        <w:t>Definition of the Base load in kVA, total all phases.  This is intended to be used in combination with the power factor (PF) to determine the actual load.</w:t>
+      </w:r>
+      <w:r>
+        <w:t xml:space="preserve"> Legal ways to define base load</w:t>
+      </w:r>
+      <w:r>
+        <w:t xml:space="preserve"> (kW and kvar)</w:t>
+      </w:r>
+      <w:r>
+        <w:t>:</w:t>
+      </w:r>
+    </w:p>
+    <w:p>
+      <w:pPr>
+        <w:pStyle w:val="Property"/>
+      </w:pPr>
+      <w:r>
+        <w:tab/>
+      </w:r>
+      <w:r>
+        <w:t>kW, PF</w:t>
+      </w:r>
+    </w:p>
+    <w:p>
+      <w:pPr>
+        <w:pStyle w:val="Property"/>
+      </w:pPr>
+      <w:r>
+        <w:tab/>
+      </w:r>
+      <w:r>
+        <w:t>kW, kvar</w:t>
+      </w:r>
+    </w:p>
+    <w:p>
+      <w:pPr>
+        <w:pStyle w:val="Property"/>
+      </w:pPr>
+      <w:r>
+        <w:tab/>
+      </w:r>
+      <w:r>
+        <w:t>kVA, PF</w:t>
+      </w:r>
+    </w:p>
+    <w:p>
+      <w:pPr>
+        <w:pStyle w:val="Property"/>
+      </w:pPr>
+      <w:r>
+        <w:tab/>
+      </w:r>
+      <w:r>
+        <w:t>XFKVA * Allocationfactor, PF</w:t>
+      </w:r>
+    </w:p>
+    <w:p>
+      <w:pPr>
+        <w:pStyle w:val="Property"/>
+      </w:pPr>
+      <w:r>
+        <w:tab/>
+      </w:r>
+      <w:r>
+        <w:t>kWh/(kWhdays*24) * Cfactor, PF</w:t>
+      </w:r>
+    </w:p>
+    <w:p>
+      <w:pPr>
+        <w:pStyle w:val="Property"/>
+      </w:pPr>
+      <w:r>
+        <w:rPr>
+          <w:b/>
+        </w:rPr>
+        <w:t>%mean</w:t>
+      </w:r>
+      <w:r>
+        <w:t xml:space="preserve"> = </w:t>
+      </w:r>
+      <w:r>
+        <w:tab/>
+      </w:r>
+      <w:r>
+        <w:t>Percent mean value for load to use for monte carlo studies if no loadshape is assigned to this load. Default is 50.</w:t>
+      </w:r>
+    </w:p>
+    <w:p>
+      <w:pPr>
+        <w:pStyle w:val="Property"/>
+      </w:pPr>
+      <w:r>
+        <w:rPr>
+          <w:b/>
+        </w:rPr>
+        <w:t>%stddev</w:t>
+      </w:r>
+      <w:r>
+        <w:t xml:space="preserve"> = </w:t>
+      </w:r>
+      <w:r>
+        <w:tab/>
+      </w:r>
+      <w:r>
+        <w:t>Percent Std deviation value for load to use for monte carlo studies if no loadshape is assigned to this load. Default is 10.</w:t>
+      </w:r>
+    </w:p>
+    <w:p>
+      <w:pPr>
+        <w:pStyle w:val="Property"/>
+      </w:pPr>
+      <w:r>
+        <w:rPr>
+          <w:b/>
+        </w:rPr>
+        <w:t>CVRwatts</w:t>
+      </w:r>
+      <w:r>
+        <w:t xml:space="preserve"> = Percent reduction in active power (watts) per 1% reduction in voltage from 100% rated. Default=1. Typical values range from 0.4 to 0.8. </w:t>
+      </w:r>
+      <w:r>
+        <w:rPr>
+          <w:u w:val="single"/>
+        </w:rPr>
+        <w:t>Applies to Model=4 only</w:t>
+      </w:r>
+      <w:r>
+        <w:t>. Intended to represent conservation voltage reduction or voltage optimization measures.</w:t>
+      </w:r>
+    </w:p>
+    <w:p>
+      <w:pPr>
+        <w:pStyle w:val="Property"/>
+      </w:pPr>
+      <w:r>
+        <w:rPr>
+          <w:b/>
+        </w:rPr>
+        <w:t>CVRvars</w:t>
+      </w:r>
+      <w:r>
+        <w:t xml:space="preserve"> = </w:t>
+      </w:r>
+      <w:r>
+        <w:tab/>
+      </w:r>
+      <w:r>
+        <w:t xml:space="preserve">Percent reduction in reactive power (vars) per 1% reduction in voltage from 100% rated. Default=2. Typical values range from 2 to 3. </w:t>
+      </w:r>
+      <w:r>
+        <w:rPr>
+          <w:u w:val="single"/>
+        </w:rPr>
+        <w:t>Applies to Model=4 only.</w:t>
+      </w:r>
+      <w:r>
+        <w:t xml:space="preserve"> </w:t>
+      </w:r>
+      <w:r>
+        <w:t xml:space="preserve"> Intended to represent conservation voltage reduction or voltage optimization measures.</w:t>
+      </w:r>
+    </w:p>
+    <w:p>
+      <w:pPr>
+        <w:pStyle w:val="Property"/>
+      </w:pPr>
+      <w:r>
+        <w:rPr>
+          <w:b/>
+        </w:rPr>
+        <w:t>kWh</w:t>
+      </w:r>
+      <w:r>
+        <w:t xml:space="preserve"> = </w:t>
+      </w:r>
+      <w:r>
+        <w:tab/>
+      </w:r>
+      <w:r>
+        <w:t>kWh billed for this period. Default is 0. See help on kVA and Cfactor and kWhDays.</w:t>
+      </w:r>
+    </w:p>
+    <w:p>
+      <w:pPr>
+        <w:pStyle w:val="Property"/>
+      </w:pPr>
+      <w:r>
+        <w:rPr>
+          <w:b/>
+        </w:rPr>
+        <w:t>kWhDays</w:t>
+      </w:r>
+      <w:r>
+        <w:t xml:space="preserve"> =</w:t>
+      </w:r>
+      <w:r>
+        <w:t xml:space="preserve"> Length of kWh billing period in days (24 hr days). Default is 30. Average demand is computed using this value.</w:t>
+      </w:r>
+    </w:p>
+    <w:p>
+      <w:pPr>
+        <w:pStyle w:val="Property"/>
+      </w:pPr>
+      <w:r>
+        <w:rPr>
+          <w:b/>
+        </w:rPr>
+        <w:t>CFactor</w:t>
+      </w:r>
+      <w:r>
+        <w:t xml:space="preserve"> = </w:t>
+      </w:r>
+      <w:r>
+        <w:tab/>
+      </w:r>
+      <w:r>
+        <w:t>Factor relating average kW to peak kW. Default is 4.0. See kWh and kWhdays. See kVA.</w:t>
+      </w:r>
+    </w:p>
+    <w:p>
+      <w:pPr>
+        <w:pStyle w:val="Property"/>
+      </w:pPr>
+      <w:r>
+        <w:rPr>
+          <w:b/>
+        </w:rPr>
+        <w:t xml:space="preserve">CVRCurve </w:t>
+      </w:r>
+      <w:r>
+        <w:t>=</w:t>
+      </w:r>
+      <w:r>
+        <w:rPr>
+          <w:b/>
+        </w:rPr>
+        <w:t xml:space="preserve"> </w:t>
+      </w:r>
+      <w:r>
+        <w:t xml:space="preserve">Default is NONE. Curve describing both watt and var factors as a function of time. Refers to a </w:t>
+      </w:r>
+      <w:r>
+        <w:rPr>
+          <w:u w:val="single"/>
+        </w:rPr>
+        <w:t>LoadShape</w:t>
+      </w:r>
+      <w:r>
+        <w:t xml:space="preserve"> object with both Mult and Qmult defined. Define a Loadshape to agree with yearly or daily curve according to the type of analysis being done. If NONE, the CVRwatts and CVRvars factors are used and assumed constant</w:t>
+      </w:r>
+      <w:r>
+        <w:t xml:space="preserve"> for the simulation period</w:t>
+      </w:r>
+      <w:r>
+        <w:t>.</w:t>
+      </w:r>
+    </w:p>
+    <w:p>
+      <w:pPr>
+        <w:pStyle w:val="Property"/>
+      </w:pPr>
+      <w:r>
+        <w:rPr>
+          <w:b/>
+        </w:rPr>
+        <w:t>NumCust</w:t>
+      </w:r>
+      <w:r>
+        <w:t xml:space="preserve"> = Number of customers, this load. Default is 1.</w:t>
+      </w:r>
+    </w:p>
+    <w:p>
+      <w:pPr>
+        <w:pStyle w:val="Property"/>
+      </w:pPr>
+      <w:r>
+        <w:rPr>
+          <w:b/>
+        </w:rPr>
+        <w:t>spectrum</w:t>
+      </w:r>
+      <w:r>
+        <w:t xml:space="preserve"> = Name of harmonic current spectrum for this load.  Default is "defaultload", which is defined when the DSS starts.</w:t>
+      </w:r>
+    </w:p>
+    <w:p>
+      <w:pPr>
+        <w:pStyle w:val="Property"/>
+      </w:pPr>
+      <w:r>
+        <w:rPr>
+          <w:b/>
+        </w:rPr>
         <w:lastRenderedPageBreak/>
-        <w:t>at a bus. Side effect:  kW, PF, and kvar are modified by multiplying this factor times the XFKVA (if &gt; 0).  See also AllocateLoads Command.</w:t>
-      </w:r>
-    </w:p>
-    <w:p>
-      <w:pPr>
-        <w:pStyle w:val="Property"/>
-      </w:pPr>
-      <w:r>
-        <w:rPr>
-          <w:b/>
-        </w:rPr>
-        <w:t>kVA</w:t>
-      </w:r>
-      <w:r>
-        <w:rPr>
-          <w:b/>
-        </w:rPr>
-        <w:t xml:space="preserve"> </w:t>
-      </w:r>
-      <w:r>
-        <w:t xml:space="preserve">= </w:t>
-      </w:r>
-      <w:r>
-        <w:tab/>
-      </w:r>
-      <w:r>
-        <w:t>Definition of the Base load in kVA, total all phases.  This is intended to be used in combination with the power factor (PF) to determine the actual load.</w:t>
-      </w:r>
-      <w:r>
-        <w:t xml:space="preserve"> Legal ways to define base load</w:t>
-      </w:r>
-      <w:r>
-        <w:t xml:space="preserve"> (kW and kvar)</w:t>
-      </w:r>
-      <w:r>
-        <w:t>:</w:t>
-      </w:r>
-    </w:p>
-    <w:p>
-      <w:pPr>
-        <w:pStyle w:val="Property"/>
-      </w:pPr>
-      <w:r>
-        <w:tab/>
-      </w:r>
-      <w:r>
-        <w:t>kW, PF</w:t>
-      </w:r>
-    </w:p>
-    <w:p>
-      <w:pPr>
-        <w:pStyle w:val="Property"/>
-      </w:pPr>
-      <w:r>
-        <w:tab/>
-      </w:r>
-      <w:r>
-        <w:t>kW, kvar</w:t>
-      </w:r>
-    </w:p>
-    <w:p>
-      <w:pPr>
-        <w:pStyle w:val="Property"/>
-      </w:pPr>
-      <w:r>
-        <w:tab/>
-      </w:r>
-      <w:r>
-        <w:t>kVA, PF</w:t>
-      </w:r>
-    </w:p>
-    <w:p>
-      <w:pPr>
-        <w:pStyle w:val="Property"/>
-      </w:pPr>
-      <w:r>
-        <w:tab/>
-      </w:r>
-      <w:r>
-        <w:t>XFKVA * Allocationfactor, PF</w:t>
-      </w:r>
-    </w:p>
-    <w:p>
-      <w:pPr>
-        <w:pStyle w:val="Property"/>
-      </w:pPr>
-      <w:r>
-        <w:tab/>
-      </w:r>
-      <w:r>
-        <w:t>kWh/(kWhdays*24) * Cfactor, PF</w:t>
-      </w:r>
-    </w:p>
-    <w:p>
-      <w:pPr>
-        <w:pStyle w:val="Property"/>
-      </w:pPr>
-      <w:r>
-        <w:rPr>
-          <w:b/>
-        </w:rPr>
-        <w:t>%mean</w:t>
-      </w:r>
-      <w:r>
-        <w:t xml:space="preserve"> = </w:t>
-      </w:r>
-      <w:r>
-        <w:tab/>
-      </w:r>
-      <w:r>
-        <w:t>Percent mean value for load to use for monte carlo studies if no loadshape is assigned to this load. Default is 50.</w:t>
-      </w:r>
-    </w:p>
-    <w:p>
-      <w:pPr>
-        <w:pStyle w:val="Property"/>
-      </w:pPr>
-      <w:r>
-        <w:rPr>
-          <w:b/>
-        </w:rPr>
-        <w:t>%stddev</w:t>
-      </w:r>
-      <w:r>
-        <w:t xml:space="preserve"> = </w:t>
-      </w:r>
-      <w:r>
-        <w:tab/>
-      </w:r>
-      <w:r>
-        <w:t>Percent Std deviation value for load to use for monte carlo studies if no loadshape is assigned to this load. Default is 10.</w:t>
-      </w:r>
-    </w:p>
-    <w:p>
-      <w:pPr>
-        <w:pStyle w:val="Property"/>
-      </w:pPr>
-      <w:r>
-        <w:rPr>
-          <w:b/>
-        </w:rPr>
-        <w:t>CVRwatts</w:t>
-      </w:r>
-      <w:r>
-        <w:t xml:space="preserve"> = Percent reduction in active power (watts) per 1% reduction in voltage from 100% rated. Default=1. Typical values range from 0.4 to 0.8. </w:t>
-      </w:r>
-      <w:r>
-        <w:rPr>
-          <w:u w:val="single"/>
-        </w:rPr>
-        <w:t>Applies to Model=4 only</w:t>
-      </w:r>
-      <w:r>
-        <w:t>. Intended to represent conservation voltage reduction or voltage optimization measures.</w:t>
-      </w:r>
-    </w:p>
-    <w:p>
-      <w:pPr>
-        <w:pStyle w:val="Property"/>
-      </w:pPr>
-      <w:r>
-        <w:rPr>
-          <w:b/>
-        </w:rPr>
-        <w:t>CVRvars</w:t>
-      </w:r>
-      <w:r>
-        <w:t xml:space="preserve"> = </w:t>
-      </w:r>
-      <w:r>
-        <w:tab/>
-      </w:r>
-      <w:r>
-        <w:t xml:space="preserve">Percent reduction in reactive power (vars) per 1% reduction in voltage from 100% rated. Default=2. Typical values range from 2 to 3. </w:t>
-      </w:r>
-      <w:r>
-        <w:rPr>
-          <w:u w:val="single"/>
-        </w:rPr>
-        <w:t>Applies to Model=4 only.</w:t>
-      </w:r>
-      <w:r>
-        <w:t xml:space="preserve"> </w:t>
-      </w:r>
-      <w:r>
-        <w:t xml:space="preserve"> Intended to represent conservation voltage reduction or voltage optimization measures.</w:t>
-      </w:r>
-    </w:p>
-    <w:p>
-      <w:pPr>
-        <w:pStyle w:val="Property"/>
-      </w:pPr>
-      <w:r>
-        <w:rPr>
-          <w:b/>
-        </w:rPr>
-        <w:t>kWh</w:t>
-      </w:r>
-      <w:r>
-        <w:t xml:space="preserve"> = </w:t>
-      </w:r>
-      <w:r>
-        <w:tab/>
-      </w:r>
-      <w:r>
-        <w:t>kWh billed for this period. Default is 0. See help on kVA and Cfactor and kWhDays.</w:t>
-      </w:r>
-    </w:p>
-    <w:p>
-      <w:pPr>
-        <w:pStyle w:val="Property"/>
-      </w:pPr>
-      <w:r>
-        <w:rPr>
-          <w:b/>
-        </w:rPr>
-        <w:t>kWhDays</w:t>
-      </w:r>
-      <w:r>
-        <w:t xml:space="preserve"> =</w:t>
-      </w:r>
-      <w:r>
-        <w:t xml:space="preserve"> Length of kWh billing period in days (24 hr days). Default is 30. Average demand is computed using this value.</w:t>
-      </w:r>
-    </w:p>
-    <w:p>
-      <w:pPr>
-        <w:pStyle w:val="Property"/>
-      </w:pPr>
-      <w:r>
-        <w:rPr>
-          <w:b/>
-        </w:rPr>
-        <w:t>CFactor</w:t>
-      </w:r>
-      <w:r>
-        <w:t xml:space="preserve"> = </w:t>
-      </w:r>
-      <w:r>
-        <w:tab/>
-      </w:r>
-      <w:r>
-        <w:t>Factor relating average kW to peak kW. Default is 4.0. See kWh and kWhdays. See kVA.</w:t>
-      </w:r>
-    </w:p>
-    <w:p>
-      <w:pPr>
-        <w:pStyle w:val="Property"/>
-      </w:pPr>
-      <w:r>
-        <w:rPr>
-          <w:b/>
-        </w:rPr>
-        <w:t xml:space="preserve">CVRCurve </w:t>
-      </w:r>
-      <w:r>
-        <w:t>=</w:t>
-      </w:r>
-      <w:r>
-        <w:rPr>
-          <w:b/>
-        </w:rPr>
-        <w:t xml:space="preserve"> </w:t>
-      </w:r>
-      <w:r>
-        <w:t xml:space="preserve">Default is NONE. Curve describing both watt and var factors as a function of time. Refers to a </w:t>
-      </w:r>
-      <w:r>
-        <w:rPr>
-          <w:u w:val="single"/>
-        </w:rPr>
-        <w:t>LoadShape</w:t>
-      </w:r>
-      <w:r>
-        <w:t xml:space="preserve"> object with both Mult and Qmult defined. Define a Loadshape to agree with yearly or daily curve according to the type of analysis being done. If NONE, the CVRwatts and CVRvars factors are used and assumed constant</w:t>
-      </w:r>
-      <w:r>
-        <w:t xml:space="preserve"> for the simulation period</w:t>
-      </w:r>
-      <w:r>
-        <w:t>.</w:t>
-      </w:r>
-    </w:p>
-    <w:p>
-      <w:pPr>
-        <w:pStyle w:val="Property"/>
-      </w:pPr>
-      <w:r>
-        <w:rPr>
-          <w:b/>
-        </w:rPr>
-        <w:t>NumCust</w:t>
-      </w:r>
-      <w:r>
-        <w:t xml:space="preserve"> = Number of customers, this load. Default is 1.</w:t>
-      </w:r>
-    </w:p>
-    <w:p>
-      <w:pPr>
-        <w:pStyle w:val="Property"/>
-      </w:pPr>
-      <w:r>
-        <w:rPr>
-          <w:b/>
-        </w:rPr>
-        <w:t>spectrum</w:t>
-      </w:r>
-      <w:r>
-        <w:t xml:space="preserve"> = Name of harmonic current spectrum for this load.  Default is "defaultload", which is defined when the DSS starts.</w:t>
-      </w:r>
-    </w:p>
-    <w:p>
-      <w:pPr>
-        <w:pStyle w:val="Property"/>
-      </w:pPr>
-      <w:r>
-        <w:rPr>
-          <w:b/>
-        </w:rPr>
         <w:t>Basefreq</w:t>
       </w:r>
       <w:r>
@@ -56014,7 +56227,16 @@
         <w:t xml:space="preserve"> </w:t>
       </w:r>
       <w:r>
-        <w:t xml:space="preserve">kV lines and transformers.  </w:t>
+        <w:t>kV lines and transformers</w:t>
+      </w:r>
+      <w:r>
+        <w:rPr>
+          <w:rStyle w:val="FootnoteReference"/>
+        </w:rPr>
+        <w:footnoteReference w:id="3"/>
+      </w:r>
+      <w:r>
+        <w:t xml:space="preserve">.  </w:t>
       </w:r>
       <w:r>
         <w:fldChar w:fldCharType="begin"/>
@@ -56167,7 +56389,6 @@
       </w:pPr>
       <w:bookmarkStart w:id="395" w:name="_Toc332126353"/>
       <w:r>
-        <w:lastRenderedPageBreak/>
         <w:t xml:space="preserve">Table </w:t>
       </w:r>
       <w:fldSimple w:instr=" SEQ Table \* ARABIC ">
@@ -59740,7 +59961,6 @@
       </w:pPr>
       <w:bookmarkStart w:id="397" w:name="_Toc332126355"/>
       <w:r>
-        <w:lastRenderedPageBreak/>
         <w:t xml:space="preserve">Table </w:t>
       </w:r>
       <w:fldSimple w:instr=" SEQ Table \* ARABIC ">
@@ -62519,7 +62739,11 @@
         <w:pStyle w:val="Code9"/>
       </w:pPr>
       <w:r>
-        <w:t>New GICLine.9-Bus6-Bus11 bus1=6 bus2=11 R=1.444 Lat1=33.377327 Lon1=-82.618777 Lat2=34.252248 Lon2=-82.836301 EE=1.00 EN=0.00</w:t>
+        <w:t xml:space="preserve">New GICLine.9-Bus6-Bus11 bus1=6 bus2=11 R=1.444 Lat1=33.377327 Lon1=-82.618777 </w:t>
+      </w:r>
+      <w:r>
+        <w:lastRenderedPageBreak/>
+        <w:t>Lat2=34.252248 Lon2=-82.836301 EE=1.00 EN=0.00</w:t>
       </w:r>
     </w:p>
     <w:p>
@@ -62543,7 +62767,6 @@
         <w:pStyle w:val="Code9"/>
       </w:pPr>
       <w:r>
-        <w:lastRenderedPageBreak/>
         <w:t>New GICLine.12-Bus15-Bus6 bus1=15 bus2=6 R=2.924 Lat1=33.955058 Lon1=-84.679354 Lat2=33.377327 Lon2=-82.618777 EE=1.00 EN=0.00</w:t>
       </w:r>
     </w:p>
@@ -62886,7 +63109,7 @@
         <w:rStyle w:val="PageNumber"/>
         <w:noProof/>
       </w:rPr>
-      <w:t>1</w:t>
+      <w:t>174</w:t>
     </w:r>
     <w:r>
       <w:rPr>
@@ -62908,7 +63131,7 @@
           <w:noProof/>
           <w:sz w:val="22"/>
         </w:rPr>
-        <w:t>175</w:t>
+        <w:t>177</w:t>
       </w:r>
     </w:fldSimple>
   </w:p>
@@ -62978,6 +63201,69 @@
       <w:r>
         <w:t xml:space="preserve"> </w:t>
       </w:r>
+    </w:p>
+  </w:footnote>
+  <w:footnote w:id="3">
+    <w:p>
+      <w:pPr>
+        <w:widowControl/>
+        <w:autoSpaceDE w:val="0"/>
+        <w:autoSpaceDN w:val="0"/>
+        <w:adjustRightInd w:val="0"/>
+        <w:spacing w:after="0"/>
+        <w:jc w:val="left"/>
+        <w:rPr>
+          <w:i/>
+        </w:rPr>
+      </w:pPr>
+      <w:r>
+        <w:rPr>
+          <w:rStyle w:val="FootnoteReference"/>
+        </w:rPr>
+        <w:footnoteRef/>
+      </w:r>
+      <w:r>
+        <w:t xml:space="preserve"> </w:t>
+      </w:r>
+      <w:r>
+        <w:t xml:space="preserve">R. Horton, D.H. Boteler, T.J. Overbye, R.J. Pirjola, R.Dugan, “A Test Case for the Calculation of Geomagnetically Induced Currents,”  </w:t>
+      </w:r>
+      <w:r>
+        <w:rPr>
+          <w:i/>
+        </w:rPr>
+        <w:t>IEEE Transactions on Power</w:t>
+      </w:r>
+    </w:p>
+    <w:p>
+      <w:pPr>
+        <w:widowControl/>
+        <w:autoSpaceDE w:val="0"/>
+        <w:autoSpaceDN w:val="0"/>
+        <w:adjustRightInd w:val="0"/>
+        <w:spacing w:after="0"/>
+        <w:jc w:val="left"/>
+      </w:pPr>
+      <w:r>
+        <w:rPr>
+          <w:i/>
+        </w:rPr>
+        <w:t>Systems</w:t>
+      </w:r>
+      <w:r>
+        <w:t xml:space="preserve">, </w:t>
+      </w:r>
+      <w:r>
+        <w:t>October</w:t>
+      </w:r>
+      <w:r>
+        <w:t xml:space="preserve"> 2012.</w:t>
+      </w:r>
+    </w:p>
+    <w:p>
+      <w:pPr>
+        <w:pStyle w:val="FootnoteText"/>
+      </w:pPr>
     </w:p>
   </w:footnote>
 </w:footnotes>
@@ -63007,7 +63293,7 @@
       <w:tab/>
     </w:r>
     <w:r>
-      <w:t>October</w:t>
+      <w:t>November</w:t>
     </w:r>
     <w:r>
       <w:t xml:space="preserve"> 2012</w:t>
@@ -65857,6 +66143,26 @@
       </w:tblCellMar>
     </w:tblPr>
   </w:style>
+  <w:style w:type="paragraph" w:customStyle="1" w:styleId="propertyList">
+    <w:name w:val="propertyList"/>
+    <w:basedOn w:val="Normal"/>
+    <w:link w:val="propertyListChar"/>
+    <w:qFormat/>
+    <w:rsid w:val="00D67F96"/>
+    <w:pPr>
+      <w:ind w:left="1440" w:hanging="1440"/>
+    </w:pPr>
+  </w:style>
+  <w:style w:type="character" w:customStyle="1" w:styleId="propertyListChar">
+    <w:name w:val="propertyList Char"/>
+    <w:basedOn w:val="DefaultParagraphFont"/>
+    <w:link w:val="propertyList"/>
+    <w:rsid w:val="00D67F96"/>
+    <w:rPr>
+      <w:rFonts w:ascii="Calibri" w:hAnsi="Calibri" w:cs="Calibri"/>
+      <w:sz w:val="22"/>
+    </w:rPr>
+  </w:style>
 </w:styles>
 </file>
 
@@ -66148,7 +66454,7 @@
 </file>
 
 <file path=customXml/itemProps1.xml><?xml version="1.0" encoding="utf-8"?>
-<ds:datastoreItem xmlns:ds="http://schemas.openxmlformats.org/officeDocument/2006/customXml" ds:itemID="{32A70D91-F460-4DE0-A34C-AAA3A5DD5A60}">
+<ds:datastoreItem xmlns:ds="http://schemas.openxmlformats.org/officeDocument/2006/customXml" ds:itemID="{D7C237FE-D0BC-4711-8FEE-2F9B91632B3A}">
   <ds:schemaRefs>
     <ds:schemaRef ds:uri="http://schemas.openxmlformats.org/officeDocument/2006/bibliography"/>
   </ds:schemaRefs>

</xml_diff>

<commit_message>
Update to Generator to correct error in loadshape class in dynamic mode.
git-svn-id: https://svn.code.sf.net/p/electricdss/code@846 d8739450-1e93-4ef4-a0af-c327d92816ff
</commit_message>
<xml_diff>
--- a/trunk/Doc/OpenDSSManual.docx
+++ b/trunk/Doc/OpenDSSManual.docx
@@ -4306,7 +4306,6 @@
         </w:rPr>
       </w:pPr>
       <w:r>
-        <w:lastRenderedPageBreak/>
         <w:t>Losses</w:t>
       </w:r>
       <w:r>
@@ -4337,6 +4336,7 @@
         </w:rPr>
       </w:pPr>
       <w:r>
+        <w:lastRenderedPageBreak/>
         <w:t>MakeBusList</w:t>
       </w:r>
       <w:r>
@@ -5776,7 +5776,6 @@
         </w:rPr>
       </w:pPr>
       <w:r>
-        <w:lastRenderedPageBreak/>
         <w:t>%stddev =</w:t>
       </w:r>
       <w:r>
@@ -5807,6 +5806,7 @@
         </w:rPr>
       </w:pPr>
       <w:r>
+        <w:lastRenderedPageBreak/>
         <w:t>Addtype =</w:t>
       </w:r>
       <w:r>
@@ -7220,7 +7220,6 @@
         </w:rPr>
       </w:pPr>
       <w:r>
-        <w:lastRenderedPageBreak/>
         <w:t>Mode=Direct:</w:t>
       </w:r>
       <w:r>
@@ -7251,6 +7250,7 @@
         </w:rPr>
       </w:pPr>
       <w:r>
+        <w:lastRenderedPageBreak/>
         <w:t>Mode=Dutycycle:</w:t>
       </w:r>
       <w:r>
@@ -8757,7 +8757,6 @@
         <w:rPr>
           <w:noProof/>
         </w:rPr>
-        <w:lastRenderedPageBreak/>
         <w:t>LoadShape</w:t>
       </w:r>
       <w:r>
@@ -8817,6 +8816,7 @@
         <w:rPr>
           <w:noProof/>
         </w:rPr>
+        <w:lastRenderedPageBreak/>
         <w:t>GrowthShape</w:t>
       </w:r>
       <w:r>
@@ -10927,7 +10927,6 @@
         <w:rPr>
           <w:noProof/>
         </w:rPr>
-        <w:lastRenderedPageBreak/>
         <w:t>COM Interface Reference</w:t>
       </w:r>
       <w:r>
@@ -10989,6 +10988,7 @@
           <w:snapToGrid w:val="0"/>
           <w:lang w:val="en-GB"/>
         </w:rPr>
+        <w:lastRenderedPageBreak/>
         <w:t>DSS Interface</w:t>
       </w:r>
       <w:r>
@@ -14728,18 +14728,18 @@
     </w:p>
     <w:p>
       <w:r>
+        <w:t xml:space="preserve">The program has several built-in solution modes, </w:t>
+      </w:r>
+      <w:r>
+        <w:t>such as</w:t>
+      </w:r>
+    </w:p>
+    <w:p>
+      <w:pPr>
+        <w:pStyle w:val="Bullet1"/>
+      </w:pPr>
+      <w:r>
         <w:lastRenderedPageBreak/>
-        <w:t xml:space="preserve">The program has several built-in solution modes, </w:t>
-      </w:r>
-      <w:r>
-        <w:t>such as</w:t>
-      </w:r>
-    </w:p>
-    <w:p>
-      <w:pPr>
-        <w:pStyle w:val="Bullet1"/>
-      </w:pPr>
-      <w:r>
         <w:t>Snapshot Power Flow</w:t>
       </w:r>
     </w:p>
@@ -15060,15 +15060,12 @@
         <w:pStyle w:val="NumList1"/>
       </w:pPr>
       <w:r>
-        <w:t xml:space="preserve">Developing DLLs that plug into generic containers the OpenDSS provides. This allows developers to concentrate on the model of the device of interest while letting the DSS executive take care of all other aspects of the distribution system model. Such DLLs can </w:t>
-      </w:r>
+        <w:t>Developing DLLs that plug into generic containers the OpenDSS provides. This allows developers to concentrate on the model of the device of interest while letting the DSS executive take care of all other aspects of the distribution system model. Such DLLs can be written in most common programming languages.</w:t>
+      </w:r>
+    </w:p>
+    <w:p>
       <w:r>
         <w:lastRenderedPageBreak/>
-        <w:t>be written in most common programming languages.</w:t>
-      </w:r>
-    </w:p>
-    <w:p>
-      <w:r>
         <w:t xml:space="preserve">The </w:t>
       </w:r>
       <w:r>
@@ -19252,15 +19249,15 @@
         <w:pStyle w:val="Bullet1"/>
       </w:pPr>
       <w:r>
+        <w:t>Note: Voltage exports are keyed on bus name</w:t>
+      </w:r>
+    </w:p>
+    <w:p>
+      <w:pPr>
+        <w:pStyle w:val="Bullet1"/>
+      </w:pPr>
+      <w:r>
         <w:lastRenderedPageBreak/>
-        <w:t>Note: Voltage exports are keyed on bus name</w:t>
-      </w:r>
-    </w:p>
-    <w:p>
-      <w:pPr>
-        <w:pStyle w:val="Bullet1"/>
-      </w:pPr>
-      <w:r>
         <w:t xml:space="preserve">Residual values </w:t>
       </w:r>
       <w:r>
@@ -22453,10 +22450,10 @@
           <w:position w:val="-24"/>
         </w:rPr>
         <w:object w:dxaOrig="420" w:dyaOrig="620">
-          <v:shape id="_x0000_i1026" type="#_x0000_t75" style="width:20.65pt;height:31.3pt" o:ole="" fillcolor="window">
+          <v:shape id="_x0000_i1026" type="#_x0000_t75" style="width:20.4pt;height:31.15pt" o:ole="" fillcolor="window">
             <v:imagedata r:id="rId25" o:title=""/>
           </v:shape>
-          <o:OLEObject Type="Embed" ProgID="Equation.3" ShapeID="_x0000_i1026" DrawAspect="Content" ObjectID="_1415442115" r:id="rId26"/>
+          <o:OLEObject Type="Embed" ProgID="Equation.3" ShapeID="_x0000_i1026" DrawAspect="Content" ObjectID="_1425389312" r:id="rId26"/>
         </w:object>
       </w:r>
     </w:p>
@@ -23662,14 +23659,14 @@
     </w:p>
     <w:p>
       <w:r>
-        <w:t xml:space="preserve">The parameters of circuit element editing commands are referred to as “properties”. Properties generally set values of some data field in the targeted object, but may also have some side </w:t>
+        <w:t>The parameters of circuit element editing commands are referred to as “properties”. Properties generally set values of some data field in the targeted object, but may also have some side effects. Prope</w:t>
+      </w:r>
+      <w:r>
+        <w:t xml:space="preserve">rties behave like properties in object-oriented programming languages. They may </w:t>
       </w:r>
       <w:r>
         <w:lastRenderedPageBreak/>
-        <w:t>effects. Prope</w:t>
-      </w:r>
-      <w:r>
-        <w:t>rties behave like properties in object-oriented programming languages. They may perform an action</w:t>
+        <w:t>perform an action</w:t>
       </w:r>
       <w:r>
         <w:t xml:space="preserve"> as well as setting a value</w:t>
@@ -26107,13 +26104,31 @@
       </w:pPr>
       <w:bookmarkStart w:id="90" w:name="_Toc332126068"/>
       <w:r>
-        <w:t>AddMarker</w:t>
+        <w:t>Add</w:t>
+      </w:r>
+      <w:r>
+        <w:t>Bus</w:t>
+      </w:r>
+      <w:r>
+        <w:t>Marker</w:t>
       </w:r>
       <w:bookmarkEnd w:id="90"/>
     </w:p>
     <w:p>
       <w:r>
-        <w:t xml:space="preserve">Add a marker to the active circuit plot. Example: </w:t>
+        <w:t xml:space="preserve">Add a marker </w:t>
+      </w:r>
+      <w:r>
+        <w:t>at a bus for subsequent</w:t>
+      </w:r>
+      <w:r>
+        <w:t xml:space="preserve"> circuit plot</w:t>
+      </w:r>
+      <w:r>
+        <w:t>s</w:t>
+      </w:r>
+      <w:r>
+        <w:t xml:space="preserve">. Example: </w:t>
       </w:r>
     </w:p>
     <w:p>
@@ -26121,15 +26136,32 @@
         <w:pStyle w:val="Code9i"/>
       </w:pPr>
       <w:r>
-        <w:t>AddMarker Bus=busname code=nn color=$00FF0000 size=3</w:t>
+        <w:t>AddBusMarker Bus=busname1 code=38 color=red size=3</w:t>
       </w:r>
     </w:p>
     <w:p>
       <w:pPr>
         <w:pStyle w:val="Code9i"/>
       </w:pPr>
-    </w:p>
-    <w:p>
+      <w:r>
+        <w:t>AddBusMarker Bus=busname2 code=35 color=red size=2</w:t>
+      </w:r>
+    </w:p>
+    <w:p>
+      <w:pPr>
+        <w:pStyle w:val="Code9i"/>
+      </w:pPr>
+      <w:r>
+        <w:t>...etc...</w:t>
+      </w:r>
+    </w:p>
+    <w:p>
+      <w:r>
+        <w:t xml:space="preserve">To clear the present definitions of bus markers, issue the ClearBusMarkers command. </w:t>
+      </w:r>
+      <w:r>
+        <w:t xml:space="preserve">If you specify a busname that doesn’t exist, it is simply ignored. </w:t>
+      </w:r>
       <w:r>
         <w:t>See Set Markercode= description below to see a list of marker codes presently implemented.</w:t>
       </w:r>
@@ -26180,11 +26212,11 @@
     </w:p>
     <w:p>
       <w:r>
-        <w:t xml:space="preserve">Estimates the allocation factors for loads that are defined using the XFKVA property. Requires that energymeter objects be defined with the PEAKCURRENT property set. Loads that are not in the zone of an energymeter cannot be allocated.  This command adjusts the allocation factors for the appropriate loads until the best match possible to the meter values is achieved.  Loads are adjusted by phase.  Therefore all single-phase loads on the same phase will end up with the </w:t>
+        <w:t xml:space="preserve">Estimates the allocation factors for loads that are defined using the XFKVA property. Requires that energymeter objects be defined with the PEAKCURRENT property set. Loads that are not in </w:t>
       </w:r>
       <w:r>
         <w:lastRenderedPageBreak/>
-        <w:t>same allocation factors.</w:t>
+        <w:t>the zone of an energymeter cannot be allocated.  This command adjusts the allocation factors for the appropriate loads until the best match possible to the meter values is achieved.  Loads are adjusted by phase.  Therefore all single-phase loads on the same phase will end up with the same allocation factors.</w:t>
       </w:r>
     </w:p>
     <w:p>
@@ -26428,6 +26460,7 @@
     </w:p>
     <w:p>
       <w:r>
+        <w:lastRenderedPageBreak/>
         <w:t xml:space="preserve">Alternatively, you may use the SetkVBase command to set the voltage base for each bus individually.  </w:t>
       </w:r>
       <w:r>
@@ -26446,11 +26479,7 @@
         <w:t>Exceptions include processes like</w:t>
       </w:r>
       <w:r>
-        <w:t xml:space="preserve"> the AutoAdd solution mode where the </w:t>
-      </w:r>
-      <w:r>
-        <w:lastRenderedPageBreak/>
-        <w:t xml:space="preserve">program needs to specify the voltage rating of capacitors and generators it </w:t>
+        <w:t xml:space="preserve"> the AutoAdd solution mode where the program needs to specify the voltage rating of capacitors and generators it </w:t>
       </w:r>
       <w:r>
         <w:t>will automatically add</w:t>
@@ -26651,6 +26680,7 @@
     </w:p>
     <w:p>
       <w:r>
+        <w:lastRenderedPageBreak/>
         <w:t>Compares yearly simulations of two specified cases with respect to the quantity in the designated register from the designated meter file. Defaults: Register=9</w:t>
       </w:r>
       <w:r>
@@ -26668,189 +26698,231 @@
     </w:p>
     <w:p>
       <w:r>
+        <w:t>Example:</w:t>
+      </w:r>
+    </w:p>
+    <w:p>
+      <w:pPr>
+        <w:pStyle w:val="Code9i"/>
+      </w:pPr>
+      <w:r>
+        <w:t>Comparecases base pvgens 10</w:t>
+      </w:r>
+    </w:p>
+    <w:p>
+      <w:pPr>
+        <w:pStyle w:val="Code9i"/>
+      </w:pPr>
+    </w:p>
+    <w:p>
+      <w:pPr>
+        <w:pStyle w:val="Heading3"/>
+      </w:pPr>
+      <w:bookmarkStart w:id="106" w:name="_Toc332126082"/>
+      <w:r>
+        <w:t>Compile or  Redirect [fileName]</w:t>
+      </w:r>
+      <w:bookmarkEnd w:id="106"/>
+    </w:p>
+    <w:p>
+      <w:r>
+        <w:t>The Compile and Redirect commands simply redirect the command interpreter to take input directly from a text file rather than from the Command property of the COM Text interface (the default method of communicating with the DSS)</w:t>
+      </w:r>
+      <w:r>
+        <w:t xml:space="preserve"> or the text form of the EXE version. The commands are similar except that Redirect returns to the directory from which it was invoked while Compile reset the current directory to that of the file being compiled</w:t>
+      </w:r>
+      <w:r>
+        <w:t xml:space="preserve">.  In DSS convention, use Compile when defining a new circuit and Redirect within script files to signify that the </w:t>
+      </w:r>
+      <w:r>
+        <w:t>input</w:t>
+      </w:r>
+      <w:r>
+        <w:t xml:space="preserve"> is redirected to another file temporarily for the purpose of nesting script files. Use exactly the same syntax that you would supply to the Command property</w:t>
+      </w:r>
+      <w:r>
+        <w:t xml:space="preserve"> of the COM interface</w:t>
+      </w:r>
+      <w:r>
+        <w:t xml:space="preserve">.  Do not </w:t>
+      </w:r>
+      <w:r>
+        <w:t>wrap</w:t>
+      </w:r>
+      <w:r>
+        <w:t xml:space="preserve"> lines; there is no line concept with the DSS commands.  Each command must be on its own line in the file.  Use the More command or its abbreviation  “~” to continue editing a new line.</w:t>
+      </w:r>
+    </w:p>
+    <w:p>
+      <w:pPr>
+        <w:pStyle w:val="Heading3"/>
+      </w:pPr>
+      <w:bookmarkStart w:id="107" w:name="_Toc332126083"/>
+      <w:r>
+        <w:t>Currents</w:t>
+      </w:r>
+      <w:bookmarkEnd w:id="107"/>
+    </w:p>
+    <w:p>
+      <w:r>
+        <w:t>Returns the currents for each conductor of ALL terminals of the active circuit element in the Result string. (See Select command.) Returned as comma-separated magnitude and angle.</w:t>
+      </w:r>
+    </w:p>
+    <w:p>
+      <w:pPr>
+        <w:pStyle w:val="Heading3"/>
+      </w:pPr>
+      <w:bookmarkStart w:id="108" w:name="_Toc332126084"/>
+      <w:r>
+        <w:t>DI_plot</w:t>
+      </w:r>
+      <w:bookmarkEnd w:id="108"/>
+      <w:r>
+        <w:t xml:space="preserve"> </w:t>
+      </w:r>
+    </w:p>
+    <w:p>
+      <w:pPr>
+        <w:pStyle w:val="Code9i"/>
+      </w:pPr>
+      <w:r>
+        <w:t>[case=]casename [year=]yr [registers=](reg1, reg2,...)  [peak=]y/n  [meter=]metername</w:t>
+      </w:r>
+    </w:p>
+    <w:p>
+      <w:pPr>
+        <w:pStyle w:val="Code9i"/>
+      </w:pPr>
+    </w:p>
+    <w:p>
+      <w:r>
+        <w:t>Plots demand i</w:t>
+      </w:r>
+      <w:r>
+        <w:t>n</w:t>
+      </w:r>
+      <w:r>
+        <w:t>terval (DI) results from yearly simulation cases.  Plots selected registers from selected meter file (default = DI_Totals.CSV).  Peak defaults to NO.  If YES, only daily peak of specified registers is plotted. Example:</w:t>
+      </w:r>
+    </w:p>
+    <w:p>
+      <w:pPr>
+        <w:pStyle w:val="Code9i"/>
+      </w:pPr>
+      <w:r>
+        <w:t xml:space="preserve"> DI_Plot basecase year=5 registers=(9,11) no</w:t>
+      </w:r>
+    </w:p>
+    <w:p>
+      <w:pPr>
+        <w:pStyle w:val="Code9i"/>
+      </w:pPr>
+    </w:p>
+    <w:p>
+      <w:pPr>
+        <w:pStyle w:val="Heading3"/>
+      </w:pPr>
+      <w:bookmarkStart w:id="109" w:name="_Toc332126085"/>
+      <w:r>
+        <w:t>Disable [Object]</w:t>
+      </w:r>
+      <w:bookmarkEnd w:id="109"/>
+      <w:r>
+        <w:t xml:space="preserve"> </w:t>
+      </w:r>
+    </w:p>
+    <w:p>
+      <w:r>
+        <w:t xml:space="preserve">Disables object in active circuit.  All objects are </w:t>
+      </w:r>
+      <w:r>
+        <w:rPr>
+          <w:b/>
+        </w:rPr>
+        <w:t>Enabled</w:t>
+      </w:r>
+      <w:r>
+        <w:t xml:space="preserve"> when first defined.  Use this command if you wish to temporarily remove an object from the active circuit, for a contingency case, for example.  If this results in isolating a portion of the circuit, the voltages for those buses will be computed to be zero. (Also see Open, Close commands.)</w:t>
+      </w:r>
+    </w:p>
+    <w:p>
+      <w:pPr>
+        <w:pStyle w:val="Heading3"/>
+      </w:pPr>
+      <w:bookmarkStart w:id="110" w:name="_Toc332126086"/>
+      <w:r>
+        <w:t>Distribute</w:t>
+      </w:r>
+      <w:bookmarkEnd w:id="110"/>
+    </w:p>
+    <w:p>
+      <w:pPr>
+        <w:pStyle w:val="Code9i"/>
+      </w:pPr>
+      <w:r>
+        <w:t>kw=nn how={Proportional | Uniform |Random | Skip} skip=nn PF=nn file=filename MW=nn</w:t>
+      </w:r>
+    </w:p>
+    <w:p>
+      <w:pPr>
+        <w:pStyle w:val="Code9i"/>
+      </w:pPr>
+    </w:p>
+    <w:p>
+      <w:r>
+        <w:t xml:space="preserve">Distributes generators </w:t>
+      </w:r>
+      <w:r>
+        <w:t>over</w:t>
+      </w:r>
+      <w:r>
+        <w:t xml:space="preserve"> the system in the manner specified by "how".</w:t>
+      </w:r>
+      <w:r>
+        <w:t xml:space="preserve"> This command is useful for studying distributed rooftop solar PV for example. A file is saved that may be edited, if necessary, and used in subsequent simulations.</w:t>
+      </w:r>
+    </w:p>
+    <w:p>
+      <w:pPr>
+        <w:ind w:left="720"/>
+      </w:pPr>
+      <w:r>
+        <w:rPr>
+          <w:b/>
+        </w:rPr>
+        <w:t>kW</w:t>
+      </w:r>
+      <w:r>
+        <w:t xml:space="preserve"> = total generation to be distributed (default=1000) </w:t>
+      </w:r>
+    </w:p>
+    <w:p>
+      <w:pPr>
+        <w:ind w:left="720"/>
+      </w:pPr>
+      <w:r>
+        <w:rPr>
+          <w:b/>
+        </w:rPr>
+        <w:t>how</w:t>
+      </w:r>
+      <w:r>
+        <w:t>= process name as indicated (default=proportional to load)</w:t>
+      </w:r>
+    </w:p>
+    <w:p>
+      <w:pPr>
+        <w:ind w:left="720"/>
+      </w:pPr>
+      <w:r>
+        <w:rPr>
+          <w:b/>
+        </w:rPr>
         <w:lastRenderedPageBreak/>
-        <w:t>Example:</w:t>
-      </w:r>
-    </w:p>
-    <w:p>
-      <w:pPr>
-        <w:pStyle w:val="Code9i"/>
-      </w:pPr>
-      <w:r>
-        <w:t>Comparecases base pvgens 10</w:t>
-      </w:r>
-    </w:p>
-    <w:p>
-      <w:pPr>
-        <w:pStyle w:val="Code9i"/>
-      </w:pPr>
-    </w:p>
-    <w:p>
-      <w:pPr>
-        <w:pStyle w:val="Heading3"/>
-      </w:pPr>
-      <w:bookmarkStart w:id="106" w:name="_Toc332126082"/>
-      <w:r>
-        <w:t>Compile or  Redirect [fileName]</w:t>
-      </w:r>
-      <w:bookmarkEnd w:id="106"/>
-    </w:p>
-    <w:p>
-      <w:r>
-        <w:t>The Compile and Redirect commands simply redirect the command interpreter to take input directly from a text file rather than from the Command property of the COM Text interface (the default method of communicating with the DSS)</w:t>
-      </w:r>
-      <w:r>
-        <w:t xml:space="preserve"> or the text form of the EXE version. The commands are similar except that Redirect returns to the directory from which it was invoked while Compile reset the current directory to that of the file being compiled</w:t>
-      </w:r>
-      <w:r>
-        <w:t xml:space="preserve">.  In DSS convention, use Compile when defining a new circuit and Redirect within script files to signify that the </w:t>
-      </w:r>
-      <w:r>
-        <w:t>input</w:t>
-      </w:r>
-      <w:r>
-        <w:t xml:space="preserve"> is redirected to another file temporarily for the purpose of nesting script files. Use exactly the same syntax that you would supply to the Command property</w:t>
-      </w:r>
-      <w:r>
-        <w:t xml:space="preserve"> of the COM interface</w:t>
-      </w:r>
-      <w:r>
-        <w:t xml:space="preserve">.  Do not </w:t>
-      </w:r>
-      <w:r>
-        <w:t>wrap</w:t>
-      </w:r>
-      <w:r>
-        <w:t xml:space="preserve"> lines; there is no line concept with the DSS commands.  Each command must be on its own line in the file.  Use the More command or its abbreviation  “~” to continue editing a new line.</w:t>
-      </w:r>
-    </w:p>
-    <w:p>
-      <w:pPr>
-        <w:pStyle w:val="Heading3"/>
-      </w:pPr>
-      <w:bookmarkStart w:id="107" w:name="_Toc332126083"/>
-      <w:r>
-        <w:t>Currents</w:t>
-      </w:r>
-      <w:bookmarkEnd w:id="107"/>
-    </w:p>
-    <w:p>
-      <w:r>
-        <w:t>Returns the currents for each conductor of ALL terminals of the active circuit element in the Result string. (See Select command.) Returned as comma-separated magnitude and angle.</w:t>
-      </w:r>
-    </w:p>
-    <w:p>
-      <w:pPr>
-        <w:pStyle w:val="Heading3"/>
-      </w:pPr>
-      <w:bookmarkStart w:id="108" w:name="_Toc332126084"/>
-      <w:r>
-        <w:t>DI_plot</w:t>
-      </w:r>
-      <w:bookmarkEnd w:id="108"/>
-      <w:r>
-        <w:t xml:space="preserve"> </w:t>
-      </w:r>
-    </w:p>
-    <w:p>
-      <w:pPr>
-        <w:pStyle w:val="Code9i"/>
-      </w:pPr>
-      <w:r>
-        <w:t>[case=]casename [year=]yr [registers=](reg1, reg2,...)  [peak=]y/n  [meter=]metername</w:t>
-      </w:r>
-    </w:p>
-    <w:p>
-      <w:pPr>
-        <w:pStyle w:val="Code9i"/>
-      </w:pPr>
-    </w:p>
-    <w:p>
-      <w:r>
-        <w:t>Plots demand i</w:t>
-      </w:r>
-      <w:r>
-        <w:t>n</w:t>
-      </w:r>
-      <w:r>
-        <w:t>terval (DI) results from yearly simulation cases.  Plots selected registers from selected meter file (default = DI_Totals.CSV).  Peak defaults to NO.  If YES, only daily peak of specified registers is plotted. Example:</w:t>
-      </w:r>
-    </w:p>
-    <w:p>
-      <w:pPr>
-        <w:pStyle w:val="Code9i"/>
-      </w:pPr>
-      <w:r>
-        <w:t xml:space="preserve"> DI_Plot basecase year=5 registers=(9,11) no</w:t>
-      </w:r>
-    </w:p>
-    <w:p>
-      <w:pPr>
-        <w:pStyle w:val="Code9i"/>
-      </w:pPr>
-    </w:p>
-    <w:p>
-      <w:pPr>
-        <w:pStyle w:val="Heading3"/>
-      </w:pPr>
-      <w:bookmarkStart w:id="109" w:name="_Toc332126085"/>
-      <w:r>
-        <w:t>Disable [Object]</w:t>
-      </w:r>
-      <w:bookmarkEnd w:id="109"/>
-      <w:r>
-        <w:t xml:space="preserve"> </w:t>
-      </w:r>
-    </w:p>
-    <w:p>
-      <w:r>
-        <w:t xml:space="preserve">Disables object in active circuit.  All objects are </w:t>
-      </w:r>
-      <w:r>
-        <w:rPr>
-          <w:b/>
-        </w:rPr>
-        <w:t>Enabled</w:t>
-      </w:r>
-      <w:r>
-        <w:t xml:space="preserve"> when first defined.  Use this command if you wish to temporarily remove an object from the active circuit, for a contingency case, for example.  If this results in isolating a portion of the circuit, the voltages for those buses will be computed to be zero. (Also see Open, Close commands.)</w:t>
-      </w:r>
-    </w:p>
-    <w:p>
-      <w:pPr>
-        <w:pStyle w:val="Heading3"/>
-      </w:pPr>
-      <w:bookmarkStart w:id="110" w:name="_Toc332126086"/>
-      <w:r>
-        <w:t>Distribute</w:t>
-      </w:r>
-      <w:bookmarkEnd w:id="110"/>
-    </w:p>
-    <w:p>
-      <w:pPr>
-        <w:pStyle w:val="Code9i"/>
-      </w:pPr>
-      <w:r>
-        <w:t>kw=nn how={Proportional | Uniform |Random | Skip} skip=nn PF=nn file=filename MW=nn</w:t>
-      </w:r>
-    </w:p>
-    <w:p>
-      <w:pPr>
-        <w:pStyle w:val="Code9i"/>
-      </w:pPr>
-    </w:p>
-    <w:p>
-      <w:r>
-        <w:t xml:space="preserve">Distributes generators </w:t>
-      </w:r>
-      <w:r>
-        <w:t>over</w:t>
-      </w:r>
-      <w:r>
-        <w:t xml:space="preserve"> the system in the manner specified by "how".</w:t>
-      </w:r>
-      <w:r>
-        <w:t xml:space="preserve"> This command is useful for studying distributed rooftop solar PV for example. A file is saved that may be edited, if necessary, and used in subsequent simulations.</w:t>
+        <w:t>skip</w:t>
+      </w:r>
+      <w:r>
+        <w:t xml:space="preserve"> = no. of buses to skip for "How=Skip" (default=1)</w:t>
       </w:r>
     </w:p>
     <w:p>
@@ -26861,10 +26933,10 @@
         <w:rPr>
           <w:b/>
         </w:rPr>
-        <w:t>kW</w:t>
-      </w:r>
-      <w:r>
-        <w:t xml:space="preserve"> = total generation to be distributed (default=1000) </w:t>
+        <w:t>PF</w:t>
+      </w:r>
+      <w:r>
+        <w:t xml:space="preserve"> = power factor for new generators (default=1.0)</w:t>
       </w:r>
     </w:p>
     <w:p>
@@ -26875,49 +26947,6 @@
         <w:rPr>
           <w:b/>
         </w:rPr>
-        <w:t>how</w:t>
-      </w:r>
-      <w:r>
-        <w:t>= process name as indicated (default=proportional to load)</w:t>
-      </w:r>
-    </w:p>
-    <w:p>
-      <w:pPr>
-        <w:ind w:left="720"/>
-      </w:pPr>
-      <w:r>
-        <w:rPr>
-          <w:b/>
-        </w:rPr>
-        <w:t>skip</w:t>
-      </w:r>
-      <w:r>
-        <w:t xml:space="preserve"> = no. of buses to skip for "How=Skip" (default=1)</w:t>
-      </w:r>
-    </w:p>
-    <w:p>
-      <w:pPr>
-        <w:ind w:left="720"/>
-      </w:pPr>
-      <w:r>
-        <w:rPr>
-          <w:b/>
-        </w:rPr>
-        <w:t>PF</w:t>
-      </w:r>
-      <w:r>
-        <w:t xml:space="preserve"> = power factor for new generators (default=1.0)</w:t>
-      </w:r>
-    </w:p>
-    <w:p>
-      <w:pPr>
-        <w:ind w:left="720"/>
-      </w:pPr>
-      <w:r>
-        <w:rPr>
-          <w:b/>
-        </w:rPr>
-        <w:lastRenderedPageBreak/>
         <w:t>file</w:t>
       </w:r>
       <w:r>
@@ -27099,6 +27128,7 @@
       </w:pPr>
       <w:bookmarkStart w:id="116" w:name="_Toc332126092"/>
       <w:r>
+        <w:lastRenderedPageBreak/>
         <w:t>Export  &lt;Quantity&gt; [Filename or switch]</w:t>
       </w:r>
       <w:bookmarkEnd w:id="116"/>
@@ -27134,7 +27164,6 @@
     </w:p>
     <w:p>
       <w:r>
-        <w:lastRenderedPageBreak/>
         <w:t>The first record is a header record providing the names of the fields.  The remaining records are for data.  For example, the voltage export looks like this:</w:t>
       </w:r>
     </w:p>
@@ -27471,6 +27500,7 @@
         <w:rPr>
           <w:b/>
         </w:rPr>
+        <w:lastRenderedPageBreak/>
         <w:t xml:space="preserve">Export Loads [Filename]       </w:t>
       </w:r>
       <w:r>
@@ -27502,11 +27532,7 @@
         <w:t xml:space="preserve"> (file name is assigned)</w:t>
       </w:r>
       <w:r>
-        <w:t xml:space="preserve">  Automatically creates a separate filename for each monitor.  Exports the monitor record corresponding the </w:t>
-      </w:r>
-      <w:r>
-        <w:lastRenderedPageBreak/>
-        <w:t>monitor's mode.  This will vary for different modes.</w:t>
+        <w:t xml:space="preserve">  Automatically creates a separate filename for each monitor.  Exports the monitor record corresponding the monitor's mode.  This will vary for different modes.</w:t>
       </w:r>
     </w:p>
     <w:p>
@@ -29804,15 +29830,12 @@
         <w:t xml:space="preserve">text </w:t>
       </w:r>
       <w:r>
-        <w:t xml:space="preserve">file. Used for VDIFF </w:t>
-      </w:r>
+        <w:t>file. Used for VDIFF command.</w:t>
+      </w:r>
+    </w:p>
+    <w:p>
       <w:r>
         <w:lastRenderedPageBreak/>
-        <w:t>command.</w:t>
-      </w:r>
-    </w:p>
-    <w:p>
-      <w:r>
         <w:t xml:space="preserve">Any class can be saved to a file.  If no filename </w:t>
       </w:r>
       <w:r>
@@ -30009,11 +30032,16 @@
     </w:p>
     <w:p>
       <w:r>
-        <w:t xml:space="preserve">Command to explicitly set the base voltage for a bus. Bus must be previously defined. This will override the definitions determined by CalcVoltageBases. When there are only a few voltage bases in the problem, and they are very distinct, the CalcvoltageBases command will work nearly every time. Problems arise if there are two voltage bases that are close together, such as </w:t>
-      </w:r>
+        <w:t>Command to explicitly set the base voltage for a bus. Bus must be previously defined. This will override the definitions determined by CalcVoltageBases. When there are only a few voltage bases in the problem, and they are very distinct, the CalcvoltageBases command will work nearly every time. Problems arise if there are two voltage bases that are close together, such as 12.47 kV and 13.2 kV. Use a script composed of SetkVBase commands to remove ambiguity.</w:t>
+      </w:r>
+    </w:p>
+    <w:p>
+      <w:pPr>
+        <w:pStyle w:val="command"/>
+      </w:pPr>
       <w:r>
         <w:lastRenderedPageBreak/>
-        <w:t>12.47 kV and 13.2 kV. Use a script composed of SetkVBase commands to remove ambiguity.</w:t>
+        <w:t>Parameters in order are:</w:t>
       </w:r>
     </w:p>
     <w:p>
@@ -30021,7 +30049,13 @@
         <w:pStyle w:val="command"/>
       </w:pPr>
       <w:r>
-        <w:t>Parameters in order are:</w:t>
+        <w:rPr>
+          <w:b/>
+        </w:rPr>
+        <w:t>Bus</w:t>
+      </w:r>
+      <w:r>
+        <w:t xml:space="preserve"> = {bus name}</w:t>
       </w:r>
     </w:p>
     <w:p>
@@ -30032,10 +30066,10 @@
         <w:rPr>
           <w:b/>
         </w:rPr>
-        <w:t>Bus</w:t>
-      </w:r>
-      <w:r>
-        <w:t xml:space="preserve"> = {bus name}</w:t>
+        <w:t>kVLL</w:t>
+      </w:r>
+      <w:r>
+        <w:t xml:space="preserve"> = (line-to-line base kV)</w:t>
       </w:r>
     </w:p>
     <w:p>
@@ -30046,10 +30080,10 @@
         <w:rPr>
           <w:b/>
         </w:rPr>
-        <w:t>kVLL</w:t>
-      </w:r>
-      <w:r>
-        <w:t xml:space="preserve"> = (line-to-line base kV)</w:t>
+        <w:t>kVLN</w:t>
+      </w:r>
+      <w:r>
+        <w:t xml:space="preserve"> = (line-to-neutral base kV)</w:t>
       </w:r>
     </w:p>
     <w:p>
@@ -30057,13 +30091,7 @@
         <w:pStyle w:val="command"/>
       </w:pPr>
       <w:r>
-        <w:rPr>
-          <w:b/>
-        </w:rPr>
-        <w:t>kVLN</w:t>
-      </w:r>
-      <w:r>
-        <w:t xml:space="preserve"> = (line-to-neutral base kV)</w:t>
+        <w:t>kV base is normally given in line-to-line kV (phase-phase). However, it may also be specified by line-to-neutral kV.  The following exampes are equivalent:</w:t>
       </w:r>
     </w:p>
     <w:p>
@@ -30071,7 +30099,7 @@
         <w:pStyle w:val="command"/>
       </w:pPr>
       <w:r>
-        <w:t>kV base is normally given in line-to-line kV (phase-phase). However, it may also be specified by line-to-neutral kV.  The following exampes are equivalent:</w:t>
+        <w:t>setkvbase Bus=B9654  kVLL=13.2</w:t>
       </w:r>
     </w:p>
     <w:p>
@@ -30079,7 +30107,7 @@
         <w:pStyle w:val="command"/>
       </w:pPr>
       <w:r>
-        <w:t>setkvbase Bus=B9654  kVLL=13.2</w:t>
+        <w:t>setkvbase B9654 13.2</w:t>
       </w:r>
     </w:p>
     <w:p>
@@ -30087,7 +30115,45 @@
         <w:pStyle w:val="command"/>
       </w:pPr>
       <w:r>
-        <w:t>setkvbase B9654 13.2</w:t>
+        <w:t>setkvbase B9654 kvln=7.62</w:t>
+      </w:r>
+    </w:p>
+    <w:p>
+      <w:pPr>
+        <w:pStyle w:val="Heading3"/>
+      </w:pPr>
+      <w:bookmarkStart w:id="153" w:name="_Toc332126129"/>
+      <w:r>
+        <w:t>Show  &lt;Quantity&gt;</w:t>
+      </w:r>
+      <w:bookmarkEnd w:id="153"/>
+    </w:p>
+    <w:p>
+      <w:r>
+        <w:t xml:space="preserve">See the separate help on the Show command in the OpenDSS executable. Show commands are added frequently, often making this document </w:t>
+      </w:r>
+      <w:r>
+        <w:t>out of date</w:t>
+      </w:r>
+      <w:r>
+        <w:t>.</w:t>
+      </w:r>
+    </w:p>
+    <w:p>
+      <w:r>
+        <w:t>The Show commands generally w</w:t>
+      </w:r>
+      <w:r>
+        <w:t>rites a text file report of the specified quantity for the most recent solution and opens a viewer (the default Editor -- e.g., Notepad</w:t>
+      </w:r>
+      <w:r>
+        <w:t xml:space="preserve"> or some other editor)</w:t>
+      </w:r>
+      <w:r>
+        <w:t xml:space="preserve"> to display the file.  Defaults to Show Voltages</w:t>
+      </w:r>
+      <w:r>
+        <w:t xml:space="preserve"> – so if you mistype the name of the quantity you want, you will get the sequence voltages.</w:t>
       </w:r>
     </w:p>
     <w:p>
@@ -30095,672 +30161,626 @@
         <w:pStyle w:val="command"/>
       </w:pPr>
       <w:r>
-        <w:t>setkvbase B9654 kvln=7.62</w:t>
+        <w:rPr>
+          <w:b/>
+        </w:rPr>
+        <w:t>Quantity</w:t>
+      </w:r>
+      <w:r>
+        <w:t xml:space="preserve"> can be one of:</w:t>
+      </w:r>
+    </w:p>
+    <w:p>
+      <w:pPr>
+        <w:pStyle w:val="command"/>
+      </w:pPr>
+      <w:r>
+        <w:rPr>
+          <w:b/>
+          <w:u w:val="single"/>
+        </w:rPr>
+        <w:t>C</w:t>
+      </w:r>
+      <w:r>
+        <w:rPr>
+          <w:b/>
+        </w:rPr>
+        <w:t>urrents</w:t>
+      </w:r>
+      <w:r>
+        <w:t xml:space="preserve"> - Shows the currents into each device terminal.</w:t>
+      </w:r>
+    </w:p>
+    <w:p>
+      <w:pPr>
+        <w:pStyle w:val="command"/>
+      </w:pPr>
+      <w:r>
+        <w:rPr>
+          <w:b/>
+          <w:u w:val="single"/>
+        </w:rPr>
+        <w:t>M</w:t>
+      </w:r>
+      <w:r>
+        <w:rPr>
+          <w:b/>
+        </w:rPr>
+        <w:t>onitor  &lt;monitor name&gt;</w:t>
+      </w:r>
+      <w:r>
+        <w:t xml:space="preserve"> - Shows a text (CSV) file with the voltages and currents presently stored in the specified monitor.</w:t>
+      </w:r>
+    </w:p>
+    <w:p>
+      <w:pPr>
+        <w:pStyle w:val="command"/>
+      </w:pPr>
+      <w:r>
+        <w:rPr>
+          <w:b/>
+          <w:u w:val="single"/>
+        </w:rPr>
+        <w:t>F</w:t>
+      </w:r>
+      <w:r>
+        <w:rPr>
+          <w:b/>
+        </w:rPr>
+        <w:t>aults</w:t>
+      </w:r>
+      <w:r>
+        <w:t xml:space="preserve"> - Shows results of Faultstudy mode solution: all-phase, one-phase, and adjacent 2-phase fault currents at each bus.</w:t>
+      </w:r>
+    </w:p>
+    <w:p>
+      <w:pPr>
+        <w:pStyle w:val="command"/>
+      </w:pPr>
+      <w:r>
+        <w:rPr>
+          <w:b/>
+          <w:u w:val="single"/>
+        </w:rPr>
+        <w:t>E</w:t>
+      </w:r>
+      <w:r>
+        <w:rPr>
+          <w:b/>
+        </w:rPr>
+        <w:t xml:space="preserve">lements </w:t>
+      </w:r>
+      <w:r>
+        <w:t>- Shows all the elements in the active circuit.</w:t>
+      </w:r>
+    </w:p>
+    <w:p>
+      <w:pPr>
+        <w:pStyle w:val="command"/>
+      </w:pPr>
+      <w:r>
+        <w:rPr>
+          <w:b/>
+          <w:u w:val="single"/>
+        </w:rPr>
+        <w:t>B</w:t>
+      </w:r>
+      <w:r>
+        <w:rPr>
+          <w:b/>
+        </w:rPr>
+        <w:t xml:space="preserve">uses </w:t>
+      </w:r>
+      <w:r>
+        <w:t>Shows all buses in the active circuit.</w:t>
+      </w:r>
+    </w:p>
+    <w:p>
+      <w:pPr>
+        <w:pStyle w:val="command"/>
+      </w:pPr>
+      <w:r>
+        <w:rPr>
+          <w:b/>
+          <w:u w:val="single"/>
+        </w:rPr>
+        <w:t>Pa</w:t>
+      </w:r>
+      <w:r>
+        <w:rPr>
+          <w:b/>
+        </w:rPr>
+        <w:t xml:space="preserve">nel </w:t>
+      </w:r>
+      <w:r>
+        <w:t>- Same as Panel Command. Opens the internal DSS control panel.</w:t>
+      </w:r>
+    </w:p>
+    <w:p>
+      <w:pPr>
+        <w:pStyle w:val="command"/>
+      </w:pPr>
+      <w:r>
+        <w:rPr>
+          <w:b/>
+          <w:u w:val="single"/>
+        </w:rPr>
+        <w:t>Me</w:t>
+      </w:r>
+      <w:r>
+        <w:rPr>
+          <w:b/>
+        </w:rPr>
+        <w:t xml:space="preserve">ter </w:t>
+      </w:r>
+      <w:r>
+        <w:t xml:space="preserve"> - shows the present values in the energy meter registers in the active circuit.</w:t>
+      </w:r>
+    </w:p>
+    <w:p>
+      <w:pPr>
+        <w:pStyle w:val="command"/>
+      </w:pPr>
+      <w:r>
+        <w:rPr>
+          <w:b/>
+          <w:u w:val="single"/>
+        </w:rPr>
+        <w:t>G</w:t>
+      </w:r>
+      <w:r>
+        <w:rPr>
+          <w:b/>
+        </w:rPr>
+        <w:t xml:space="preserve">enerators </w:t>
+      </w:r>
+      <w:r>
+        <w:t>- Each generator has its own energy meter. Shows the present values in each generator energy meter register in the active circuit.</w:t>
+      </w:r>
+    </w:p>
+    <w:p>
+      <w:pPr>
+        <w:pStyle w:val="command"/>
+      </w:pPr>
+      <w:r>
+        <w:rPr>
+          <w:b/>
+        </w:rPr>
+        <w:t>Losses</w:t>
+      </w:r>
+      <w:r>
+        <w:rPr>
+          <w:b/>
+        </w:rPr>
+        <w:t xml:space="preserve"> </w:t>
+      </w:r>
+      <w:r>
+        <w:t>Loss summary.</w:t>
+      </w:r>
+    </w:p>
+    <w:p>
+      <w:pPr>
+        <w:pStyle w:val="command"/>
+      </w:pPr>
+      <w:r>
+        <w:rPr>
+          <w:b/>
+        </w:rPr>
+        <w:t>Powers</w:t>
+      </w:r>
+      <w:r>
+        <w:t xml:space="preserve"> [MVA|kVA*] [Seq* | Elements]</w:t>
+      </w:r>
+      <w:r>
+        <w:t xml:space="preserve"> Show the power flow in various units. Default</w:t>
+      </w:r>
+      <w:r>
+        <w:t xml:space="preserve"> </w:t>
+      </w:r>
+      <w:r>
+        <w:lastRenderedPageBreak/>
+        <w:t>(*)</w:t>
+      </w:r>
+      <w:r>
+        <w:t xml:space="preserve"> is sequence power in kVA.</w:t>
+      </w:r>
+    </w:p>
+    <w:p>
+      <w:pPr>
+        <w:pStyle w:val="command"/>
+      </w:pPr>
+      <w:r>
+        <w:rPr>
+          <w:b/>
+        </w:rPr>
+        <w:t>Voltages</w:t>
+      </w:r>
+      <w:r>
+        <w:t xml:space="preserve"> [LL |LN*] </w:t>
+      </w:r>
+      <w:r>
+        <w:t xml:space="preserve"> </w:t>
+      </w:r>
+      <w:r>
+        <w:t xml:space="preserve"> [Seq* | Nodes | Elements]</w:t>
+      </w:r>
+      <w:r>
+        <w:t xml:space="preserve">. Shows the voltages in different ways. Default </w:t>
+      </w:r>
+      <w:r>
+        <w:t xml:space="preserve">(*) </w:t>
+      </w:r>
+      <w:r>
+        <w:t>is sequence quantities line-to-neutral.</w:t>
+      </w:r>
+    </w:p>
+    <w:p>
+      <w:pPr>
+        <w:pStyle w:val="command"/>
+      </w:pPr>
+      <w:r>
+        <w:rPr>
+          <w:b/>
+        </w:rPr>
+        <w:t>Zone</w:t>
+      </w:r>
+      <w:r>
+        <w:t xml:space="preserve">  EnergyMeterName [Treeview]</w:t>
+      </w:r>
+      <w:r>
+        <w:t xml:space="preserve"> Different ways to show the selected energymeter zone.</w:t>
+      </w:r>
+    </w:p>
+    <w:p>
+      <w:pPr>
+        <w:pStyle w:val="command"/>
+      </w:pPr>
+      <w:r>
+        <w:rPr>
+          <w:b/>
+        </w:rPr>
+        <w:t>AutoAdded</w:t>
+      </w:r>
+      <w:r>
+        <w:t xml:space="preserve">  (see AutoAdd solution mode)</w:t>
+      </w:r>
+    </w:p>
+    <w:p>
+      <w:pPr>
+        <w:pStyle w:val="command"/>
+      </w:pPr>
+      <w:r>
+        <w:rPr>
+          <w:b/>
+        </w:rPr>
+        <w:t>Taps</w:t>
+      </w:r>
+      <w:r>
+        <w:t xml:space="preserve">  </w:t>
+      </w:r>
+      <w:r>
+        <w:t>shows the taps on regulated transformers</w:t>
+      </w:r>
+    </w:p>
+    <w:p>
+      <w:pPr>
+        <w:pStyle w:val="command"/>
+      </w:pPr>
+      <w:r>
+        <w:rPr>
+          <w:b/>
+        </w:rPr>
+        <w:t>Overloads</w:t>
+      </w:r>
+      <w:r>
+        <w:t xml:space="preserve"> O</w:t>
+      </w:r>
+      <w:r>
+        <w:t>verloaded PD elements</w:t>
+      </w:r>
+      <w:r>
+        <w:t xml:space="preserve"> report</w:t>
+      </w:r>
+    </w:p>
+    <w:p>
+      <w:pPr>
+        <w:pStyle w:val="command"/>
+      </w:pPr>
+      <w:r>
+        <w:rPr>
+          <w:b/>
+        </w:rPr>
+        <w:t>Unserved</w:t>
+      </w:r>
+      <w:r>
+        <w:t xml:space="preserve"> [UEonly] </w:t>
+      </w:r>
+      <w:r>
+        <w:t xml:space="preserve"> Unserved energy report. Loads that are unserved.</w:t>
+      </w:r>
+    </w:p>
+    <w:p>
+      <w:pPr>
+        <w:pStyle w:val="command"/>
+      </w:pPr>
+      <w:r>
+        <w:rPr>
+          <w:b/>
+        </w:rPr>
+        <w:t>EVentlog</w:t>
+      </w:r>
+      <w:r>
+        <w:t xml:space="preserve">  </w:t>
+      </w:r>
+      <w:r>
+        <w:t>Show the event log (capacitor switching, regulator tap changes)</w:t>
+      </w:r>
+      <w:r>
+        <w:t xml:space="preserve"> </w:t>
+      </w:r>
+    </w:p>
+    <w:p>
+      <w:pPr>
+        <w:pStyle w:val="command"/>
+      </w:pPr>
+      <w:r>
+        <w:rPr>
+          <w:b/>
+        </w:rPr>
+        <w:t>V</w:t>
+      </w:r>
+      <w:r>
+        <w:rPr>
+          <w:b/>
+        </w:rPr>
+        <w:t>a</w:t>
+      </w:r>
+      <w:r>
+        <w:rPr>
+          <w:b/>
+        </w:rPr>
+        <w:t>riables</w:t>
+      </w:r>
+      <w:r>
+        <w:t xml:space="preserve">  </w:t>
+      </w:r>
+      <w:r>
+        <w:t>Show state variable values in present circuit.</w:t>
+      </w:r>
+    </w:p>
+    <w:p>
+      <w:pPr>
+        <w:pStyle w:val="command"/>
+        <w:rPr>
+          <w:b/>
+        </w:rPr>
+      </w:pPr>
+      <w:r>
+        <w:rPr>
+          <w:b/>
+        </w:rPr>
+        <w:t>Isolated</w:t>
+      </w:r>
+      <w:r>
+        <w:rPr>
+          <w:b/>
+        </w:rPr>
+        <w:t xml:space="preserve"> </w:t>
+      </w:r>
+      <w:r>
+        <w:rPr>
+          <w:b/>
+        </w:rPr>
+        <w:t xml:space="preserve">  </w:t>
+      </w:r>
+      <w:r>
+        <w:t xml:space="preserve">Show isolated </w:t>
+      </w:r>
+      <w:r>
+        <w:t>buses and circuit sections</w:t>
+      </w:r>
+      <w:r>
+        <w:rPr>
+          <w:b/>
+        </w:rPr>
+        <w:t xml:space="preserve">  </w:t>
+      </w:r>
+    </w:p>
+    <w:p>
+      <w:pPr>
+        <w:pStyle w:val="command"/>
+      </w:pPr>
+      <w:r>
+        <w:rPr>
+          <w:b/>
+        </w:rPr>
+        <w:t>Ratings</w:t>
+      </w:r>
+      <w:r>
+        <w:t xml:space="preserve">   Device rating report.</w:t>
+      </w:r>
+    </w:p>
+    <w:p>
+      <w:pPr>
+        <w:pStyle w:val="command"/>
+      </w:pPr>
+      <w:r>
+        <w:rPr>
+          <w:b/>
+        </w:rPr>
+        <w:t>Loops</w:t>
+      </w:r>
+      <w:r>
+        <w:rPr>
+          <w:b/>
+        </w:rPr>
+        <w:t xml:space="preserve">   </w:t>
+      </w:r>
+      <w:r>
+        <w:t>Shows where loops occur in present circuit</w:t>
+      </w:r>
+    </w:p>
+    <w:p>
+      <w:pPr>
+        <w:pStyle w:val="command"/>
+      </w:pPr>
+      <w:r>
+        <w:rPr>
+          <w:b/>
+        </w:rPr>
+        <w:t>Yprim</w:t>
+      </w:r>
+      <w:r>
+        <w:t xml:space="preserve">  (shows Yprim for active ckt element)</w:t>
+      </w:r>
+    </w:p>
+    <w:p>
+      <w:pPr>
+        <w:pStyle w:val="command"/>
+      </w:pPr>
+      <w:r>
+        <w:rPr>
+          <w:b/>
+        </w:rPr>
+        <w:t>Y</w:t>
+      </w:r>
+      <w:r>
+        <w:t xml:space="preserve">      (shows </w:t>
+      </w:r>
+      <w:r>
+        <w:t xml:space="preserve">the </w:t>
+      </w:r>
+      <w:r>
+        <w:t>system Y</w:t>
+      </w:r>
+      <w:r>
+        <w:t xml:space="preserve"> matrix</w:t>
+      </w:r>
+      <w:r>
+        <w:t>)</w:t>
+      </w:r>
+      <w:r>
+        <w:t xml:space="preserve">  May be huge!!!</w:t>
+      </w:r>
+    </w:p>
+    <w:p>
+      <w:pPr>
+        <w:pStyle w:val="command"/>
+      </w:pPr>
+      <w:r>
+        <w:rPr>
+          <w:b/>
+        </w:rPr>
+        <w:t>BusFlow</w:t>
+      </w:r>
+      <w:r>
+        <w:t xml:space="preserve"> busname [MVA|kVA*] [Seq* | Elements]</w:t>
+      </w:r>
+      <w:r>
+        <w:t xml:space="preserve">.  Power flow report centered on specified bus. Can show </w:t>
+      </w:r>
+      <w:r>
+        <w:t>values</w:t>
+      </w:r>
+      <w:r>
+        <w:t xml:space="preserve"> by sequence quantities or by elements (detailed report).</w:t>
+      </w:r>
+    </w:p>
+    <w:p>
+      <w:pPr>
+        <w:pStyle w:val="command"/>
+      </w:pPr>
+      <w:r>
+        <w:rPr>
+          <w:b/>
+        </w:rPr>
+        <w:t>LineConstants</w:t>
+      </w:r>
+      <w:r>
+        <w:t xml:space="preserve"> [</w:t>
+      </w:r>
+      <w:r>
+        <w:t>frequency] [none|mi|km|kft|m|</w:t>
+      </w:r>
+      <w:r>
+        <w:t>ft|in|cm]</w:t>
+      </w:r>
+      <w:r>
+        <w:t xml:space="preserve"> Show line constants re</w:t>
+      </w:r>
+      <w:r>
+        <w:t>sults</w:t>
+      </w:r>
+      <w:r>
+        <w:t>, at the specified frequency and normalized length,</w:t>
+      </w:r>
+      <w:r>
+        <w:t xml:space="preserve"> for all the presently-</w:t>
+      </w:r>
+      <w:r>
+        <w:t>defined LineGeometry objects.</w:t>
       </w:r>
     </w:p>
     <w:p>
       <w:pPr>
         <w:pStyle w:val="Heading3"/>
       </w:pPr>
-      <w:bookmarkStart w:id="153" w:name="_Toc332126129"/>
-      <w:r>
-        <w:t>Show  &lt;Quantity&gt;</w:t>
-      </w:r>
-      <w:bookmarkEnd w:id="153"/>
-    </w:p>
-    <w:p>
-      <w:r>
-        <w:t xml:space="preserve">See the separate help on the Show command in the OpenDSS executable. Show commands are added frequently, often making this document </w:t>
-      </w:r>
-      <w:r>
-        <w:t>out of date</w:t>
-      </w:r>
-      <w:r>
-        <w:t>.</w:t>
-      </w:r>
-    </w:p>
-    <w:p>
-      <w:r>
-        <w:t>The Show commands generally w</w:t>
-      </w:r>
-      <w:r>
-        <w:t>rites a text file report of the specified quantity for the most recent solution and opens a viewer (the default Editor -- e.g., Notepad</w:t>
-      </w:r>
-      <w:r>
-        <w:t xml:space="preserve"> or some other editor)</w:t>
-      </w:r>
-      <w:r>
-        <w:t xml:space="preserve"> to display the file.  Defaults to Show Voltages</w:t>
-      </w:r>
-      <w:r>
-        <w:t xml:space="preserve"> – so if you mistype the name of the quantity you want, you will get the sequence voltages.</w:t>
-      </w:r>
-    </w:p>
-    <w:p>
-      <w:pPr>
-        <w:pStyle w:val="command"/>
-      </w:pPr>
-      <w:r>
-        <w:rPr>
-          <w:b/>
-        </w:rPr>
-        <w:t>Quantity</w:t>
-      </w:r>
-      <w:r>
-        <w:t xml:space="preserve"> can be one of:</w:t>
-      </w:r>
-    </w:p>
-    <w:p>
-      <w:pPr>
-        <w:pStyle w:val="command"/>
-      </w:pPr>
-      <w:r>
-        <w:rPr>
-          <w:b/>
-          <w:u w:val="single"/>
-        </w:rPr>
-        <w:t>C</w:t>
-      </w:r>
-      <w:r>
-        <w:rPr>
-          <w:b/>
-        </w:rPr>
-        <w:t>urrents</w:t>
-      </w:r>
-      <w:r>
-        <w:t xml:space="preserve"> - Shows the currents into each device terminal.</w:t>
-      </w:r>
-    </w:p>
-    <w:p>
-      <w:pPr>
-        <w:pStyle w:val="command"/>
-      </w:pPr>
-      <w:r>
-        <w:rPr>
-          <w:b/>
-          <w:u w:val="single"/>
-        </w:rPr>
-        <w:t>M</w:t>
-      </w:r>
-      <w:r>
-        <w:rPr>
-          <w:b/>
-        </w:rPr>
-        <w:t>onitor  &lt;monitor name&gt;</w:t>
-      </w:r>
-      <w:r>
-        <w:t xml:space="preserve"> - Shows a text (CSV) file with the voltages and currents presently stored in the specified monitor.</w:t>
-      </w:r>
-    </w:p>
-    <w:p>
-      <w:pPr>
-        <w:pStyle w:val="command"/>
-      </w:pPr>
-      <w:r>
-        <w:rPr>
-          <w:b/>
-          <w:u w:val="single"/>
-        </w:rPr>
-        <w:t>F</w:t>
-      </w:r>
-      <w:r>
-        <w:rPr>
-          <w:b/>
-        </w:rPr>
-        <w:t>aults</w:t>
-      </w:r>
-      <w:r>
-        <w:t xml:space="preserve"> - Shows results of Faultstudy mode solution: all-phase, one-phase, and adjacent 2-phase fault currents at each bus.</w:t>
-      </w:r>
-    </w:p>
-    <w:p>
-      <w:pPr>
-        <w:pStyle w:val="command"/>
-      </w:pPr>
-      <w:r>
-        <w:rPr>
-          <w:b/>
-          <w:u w:val="single"/>
-        </w:rPr>
-        <w:t>E</w:t>
-      </w:r>
-      <w:r>
-        <w:rPr>
-          <w:b/>
-        </w:rPr>
-        <w:t xml:space="preserve">lements </w:t>
-      </w:r>
-      <w:r>
-        <w:t>- Shows all the elements in the active circuit.</w:t>
-      </w:r>
-    </w:p>
-    <w:p>
-      <w:pPr>
-        <w:pStyle w:val="command"/>
-      </w:pPr>
-      <w:r>
-        <w:rPr>
-          <w:b/>
-          <w:u w:val="single"/>
-        </w:rPr>
-        <w:t>B</w:t>
-      </w:r>
-      <w:r>
-        <w:rPr>
-          <w:b/>
-        </w:rPr>
-        <w:t xml:space="preserve">uses </w:t>
-      </w:r>
-      <w:r>
-        <w:t>Shows all buses in the active circuit.</w:t>
-      </w:r>
-    </w:p>
-    <w:p>
-      <w:pPr>
-        <w:pStyle w:val="command"/>
-      </w:pPr>
-      <w:r>
-        <w:rPr>
-          <w:b/>
-          <w:u w:val="single"/>
-        </w:rPr>
-        <w:t>Pa</w:t>
-      </w:r>
-      <w:r>
-        <w:rPr>
-          <w:b/>
-        </w:rPr>
-        <w:t xml:space="preserve">nel </w:t>
-      </w:r>
-      <w:r>
-        <w:t>- Same as Panel Command. Opens the internal DSS control panel.</w:t>
-      </w:r>
-    </w:p>
-    <w:p>
-      <w:pPr>
-        <w:pStyle w:val="command"/>
-      </w:pPr>
-      <w:r>
-        <w:rPr>
-          <w:b/>
-          <w:u w:val="single"/>
-        </w:rPr>
-        <w:t>Me</w:t>
-      </w:r>
-      <w:r>
-        <w:rPr>
-          <w:b/>
-        </w:rPr>
-        <w:t xml:space="preserve">ter </w:t>
-      </w:r>
-      <w:r>
-        <w:t xml:space="preserve"> - shows the present values in the energy meter registers in the active circuit.</w:t>
-      </w:r>
-    </w:p>
-    <w:p>
-      <w:pPr>
-        <w:pStyle w:val="command"/>
-      </w:pPr>
-      <w:r>
-        <w:rPr>
-          <w:b/>
-          <w:u w:val="single"/>
-        </w:rPr>
-        <w:t>G</w:t>
-      </w:r>
-      <w:r>
-        <w:rPr>
-          <w:b/>
-        </w:rPr>
-        <w:t xml:space="preserve">enerators </w:t>
-      </w:r>
-      <w:r>
-        <w:t>- Each generator has its own energy meter. Shows the present values in each generator energy meter register in the active circuit.</w:t>
-      </w:r>
-    </w:p>
-    <w:p>
-      <w:pPr>
-        <w:pStyle w:val="command"/>
-      </w:pPr>
-      <w:r>
-        <w:rPr>
-          <w:b/>
-        </w:rPr>
-        <w:t>Losses</w:t>
-      </w:r>
-      <w:r>
-        <w:rPr>
-          <w:b/>
-        </w:rPr>
-        <w:t xml:space="preserve"> </w:t>
-      </w:r>
-      <w:r>
-        <w:t>Loss summary.</w:t>
-      </w:r>
-    </w:p>
-    <w:p>
-      <w:pPr>
-        <w:pStyle w:val="command"/>
-      </w:pPr>
-      <w:r>
-        <w:rPr>
-          <w:b/>
-        </w:rPr>
+      <w:bookmarkStart w:id="154" w:name="_Toc332126130"/>
+      <w:r>
+        <w:t>Solve  [</w:t>
+      </w:r>
+      <w:r>
+        <w:t xml:space="preserve"> see </w:t>
+      </w:r>
+      <w:r>
+        <w:t>set command options …]</w:t>
+      </w:r>
+      <w:bookmarkEnd w:id="154"/>
+    </w:p>
+    <w:p>
+      <w:r>
+        <w:t xml:space="preserve">Executes the solution mode specified by the Set Mode = command.  It may execute a single solution or hundreds of solutions.  The Solution is a DSS object associated with </w:t>
+      </w:r>
+      <w:r>
+        <w:t>the active</w:t>
+      </w:r>
+      <w:r>
+        <w:t xml:space="preserve"> circuit.  It has several properties that you </w:t>
+      </w:r>
+      <w:r>
+        <w:t>may</w:t>
+      </w:r>
+      <w:r>
+        <w:t xml:space="preserve"> set to define which solution mode will be performed next.  This command invokes the Solve method of the Solution object, which proceeds to execute the designated mode.  You may also specify the Mode and Number options directly on the Solve command line if you wish: </w:t>
+      </w:r>
+    </w:p>
+    <w:p>
+      <w:pPr>
+        <w:pStyle w:val="Code9i"/>
+      </w:pPr>
+      <w:r>
+        <w:t xml:space="preserve">Solve Mode=M1 Number=1000, </w:t>
+      </w:r>
+    </w:p>
+    <w:p>
+      <w:pPr>
+        <w:pStyle w:val="Code9i"/>
+      </w:pPr>
+    </w:p>
+    <w:p>
+      <w:r>
+        <w:t xml:space="preserve">for example.  Note that there is also a Solve method in the Solution interface in the DSS COM </w:t>
+      </w:r>
+      <w:r>
+        <w:t>server</w:t>
+      </w:r>
+      <w:r>
+        <w:t>implementation.  This is generally faster when driving the DSS from user-written code for a custom solution algorithm that must execute many solutions.</w:t>
+      </w:r>
+    </w:p>
+    <w:p>
+      <w:r>
         <w:lastRenderedPageBreak/>
-        <w:t>Powers</w:t>
-      </w:r>
-      <w:r>
-        <w:t xml:space="preserve"> [MVA|kVA*] [Seq* | Elements]</w:t>
-      </w:r>
-      <w:r>
-        <w:t xml:space="preserve"> Show the power flow in various units. Default</w:t>
-      </w:r>
-      <w:r>
-        <w:t xml:space="preserve"> (*)</w:t>
-      </w:r>
-      <w:r>
-        <w:t xml:space="preserve"> is sequence power in kVA.</w:t>
-      </w:r>
-    </w:p>
-    <w:p>
-      <w:pPr>
-        <w:pStyle w:val="command"/>
-      </w:pPr>
-      <w:r>
-        <w:rPr>
-          <w:b/>
-        </w:rPr>
-        <w:t>Voltages</w:t>
-      </w:r>
-      <w:r>
-        <w:t xml:space="preserve"> [LL |LN*] </w:t>
-      </w:r>
-      <w:r>
-        <w:t xml:space="preserve"> </w:t>
-      </w:r>
-      <w:r>
-        <w:t xml:space="preserve"> [Seq* | Nodes | Elements]</w:t>
-      </w:r>
-      <w:r>
-        <w:t xml:space="preserve">. Shows the voltages in different ways. Default </w:t>
-      </w:r>
-      <w:r>
-        <w:t xml:space="preserve">(*) </w:t>
-      </w:r>
-      <w:r>
-        <w:t>is sequence quantities line-to-neutral.</w:t>
-      </w:r>
-    </w:p>
-    <w:p>
-      <w:pPr>
-        <w:pStyle w:val="command"/>
-      </w:pPr>
-      <w:r>
-        <w:rPr>
-          <w:b/>
-        </w:rPr>
-        <w:t>Zone</w:t>
-      </w:r>
-      <w:r>
-        <w:t xml:space="preserve">  EnergyMeterName [Treeview]</w:t>
-      </w:r>
-      <w:r>
-        <w:t xml:space="preserve"> Different ways to show the selected energymeter zone.</w:t>
-      </w:r>
-    </w:p>
-    <w:p>
-      <w:pPr>
-        <w:pStyle w:val="command"/>
-      </w:pPr>
-      <w:r>
-        <w:rPr>
-          <w:b/>
-        </w:rPr>
-        <w:t>AutoAdded</w:t>
-      </w:r>
-      <w:r>
-        <w:t xml:space="preserve">  (see AutoAdd solution mode)</w:t>
-      </w:r>
-    </w:p>
-    <w:p>
-      <w:pPr>
-        <w:pStyle w:val="command"/>
-      </w:pPr>
-      <w:r>
-        <w:rPr>
-          <w:b/>
-        </w:rPr>
-        <w:t>Taps</w:t>
-      </w:r>
-      <w:r>
-        <w:t xml:space="preserve">  </w:t>
-      </w:r>
-      <w:r>
-        <w:t>shows the taps on regulated transformers</w:t>
-      </w:r>
-    </w:p>
-    <w:p>
-      <w:pPr>
-        <w:pStyle w:val="command"/>
-      </w:pPr>
-      <w:r>
-        <w:rPr>
-          <w:b/>
-        </w:rPr>
-        <w:t>Overloads</w:t>
-      </w:r>
-      <w:r>
-        <w:t xml:space="preserve"> O</w:t>
-      </w:r>
-      <w:r>
-        <w:t>verloaded PD elements</w:t>
-      </w:r>
-      <w:r>
-        <w:t xml:space="preserve"> report</w:t>
-      </w:r>
-    </w:p>
-    <w:p>
-      <w:pPr>
-        <w:pStyle w:val="command"/>
-      </w:pPr>
-      <w:r>
-        <w:rPr>
-          <w:b/>
-        </w:rPr>
-        <w:t>Unserved</w:t>
-      </w:r>
-      <w:r>
-        <w:t xml:space="preserve"> [UEonly] </w:t>
-      </w:r>
-      <w:r>
-        <w:t xml:space="preserve"> Unserved energy report. Loads that are unserved.</w:t>
-      </w:r>
-    </w:p>
-    <w:p>
-      <w:pPr>
-        <w:pStyle w:val="command"/>
-      </w:pPr>
-      <w:r>
-        <w:rPr>
-          <w:b/>
-        </w:rPr>
-        <w:t>EVentlog</w:t>
-      </w:r>
-      <w:r>
-        <w:t xml:space="preserve">  </w:t>
-      </w:r>
-      <w:r>
-        <w:t>Show the event log (capacitor switching, regulator tap changes)</w:t>
-      </w:r>
-      <w:r>
-        <w:t xml:space="preserve"> </w:t>
-      </w:r>
-    </w:p>
-    <w:p>
-      <w:pPr>
-        <w:pStyle w:val="command"/>
-      </w:pPr>
-      <w:r>
-        <w:rPr>
-          <w:b/>
-        </w:rPr>
-        <w:t>V</w:t>
-      </w:r>
-      <w:r>
-        <w:rPr>
-          <w:b/>
-        </w:rPr>
-        <w:t>a</w:t>
-      </w:r>
-      <w:r>
-        <w:rPr>
-          <w:b/>
-        </w:rPr>
-        <w:t>riables</w:t>
-      </w:r>
-      <w:r>
-        <w:t xml:space="preserve">  </w:t>
-      </w:r>
-      <w:r>
-        <w:t>Show state variable values in present circuit.</w:t>
-      </w:r>
-    </w:p>
-    <w:p>
-      <w:pPr>
-        <w:pStyle w:val="command"/>
-        <w:rPr>
-          <w:b/>
-        </w:rPr>
-      </w:pPr>
-      <w:r>
-        <w:rPr>
-          <w:b/>
-        </w:rPr>
-        <w:t>Isolated</w:t>
-      </w:r>
-      <w:r>
-        <w:rPr>
-          <w:b/>
-        </w:rPr>
-        <w:t xml:space="preserve"> </w:t>
-      </w:r>
-      <w:r>
-        <w:rPr>
-          <w:b/>
-        </w:rPr>
-        <w:t xml:space="preserve">  </w:t>
-      </w:r>
-      <w:r>
-        <w:t xml:space="preserve">Show isolated </w:t>
-      </w:r>
-      <w:r>
-        <w:t>buses and circuit sections</w:t>
-      </w:r>
-      <w:r>
-        <w:rPr>
-          <w:b/>
-        </w:rPr>
-        <w:t xml:space="preserve">  </w:t>
-      </w:r>
-    </w:p>
-    <w:p>
-      <w:pPr>
-        <w:pStyle w:val="command"/>
-      </w:pPr>
-      <w:r>
-        <w:rPr>
-          <w:b/>
-        </w:rPr>
-        <w:t>Ratings</w:t>
-      </w:r>
-      <w:r>
-        <w:t xml:space="preserve">   Device rating report.</w:t>
-      </w:r>
-    </w:p>
-    <w:p>
-      <w:pPr>
-        <w:pStyle w:val="command"/>
-      </w:pPr>
-      <w:r>
-        <w:rPr>
-          <w:b/>
-        </w:rPr>
-        <w:t>Loops</w:t>
-      </w:r>
-      <w:r>
-        <w:rPr>
-          <w:b/>
-        </w:rPr>
-        <w:t xml:space="preserve">   </w:t>
-      </w:r>
-      <w:r>
-        <w:t>Shows where loops occur in present circuit</w:t>
-      </w:r>
-    </w:p>
-    <w:p>
-      <w:pPr>
-        <w:pStyle w:val="command"/>
-      </w:pPr>
-      <w:r>
-        <w:rPr>
-          <w:b/>
-        </w:rPr>
-        <w:t>Yprim</w:t>
-      </w:r>
-      <w:r>
-        <w:t xml:space="preserve">  (shows Yprim for active ckt element)</w:t>
-      </w:r>
-    </w:p>
-    <w:p>
-      <w:pPr>
-        <w:pStyle w:val="command"/>
-      </w:pPr>
-      <w:r>
-        <w:rPr>
-          <w:b/>
-        </w:rPr>
-        <w:t>Y</w:t>
-      </w:r>
-      <w:r>
-        <w:t xml:space="preserve">      (shows </w:t>
-      </w:r>
-      <w:r>
-        <w:t xml:space="preserve">the </w:t>
-      </w:r>
-      <w:r>
-        <w:t>system Y</w:t>
-      </w:r>
-      <w:r>
-        <w:t xml:space="preserve"> matrix</w:t>
-      </w:r>
-      <w:r>
-        <w:t>)</w:t>
-      </w:r>
-      <w:r>
-        <w:t xml:space="preserve">  May be huge!!!</w:t>
-      </w:r>
-    </w:p>
-    <w:p>
-      <w:pPr>
-        <w:pStyle w:val="command"/>
-      </w:pPr>
-      <w:r>
-        <w:rPr>
-          <w:b/>
-        </w:rPr>
-        <w:t>BusFlow</w:t>
-      </w:r>
-      <w:r>
-        <w:t xml:space="preserve"> busname [MVA|kVA*] [Seq* | Elements]</w:t>
-      </w:r>
-      <w:r>
-        <w:t xml:space="preserve">.  Power flow report centered on specified bus. Can show </w:t>
-      </w:r>
-      <w:r>
-        <w:t>values</w:t>
-      </w:r>
-      <w:r>
-        <w:t xml:space="preserve"> by sequence quantities or by elements (detailed report).</w:t>
-      </w:r>
-    </w:p>
-    <w:p>
-      <w:pPr>
-        <w:pStyle w:val="command"/>
-      </w:pPr>
-      <w:r>
-        <w:rPr>
-          <w:b/>
-        </w:rPr>
-        <w:t>LineConstants</w:t>
-      </w:r>
-      <w:r>
-        <w:t xml:space="preserve"> [</w:t>
-      </w:r>
-      <w:r>
-        <w:t>frequency] [none|mi|km|kft|m|</w:t>
-      </w:r>
-      <w:r>
-        <w:t>ft|in|cm]</w:t>
-      </w:r>
-      <w:r>
-        <w:t xml:space="preserve"> Show line constants re</w:t>
-      </w:r>
-      <w:r>
-        <w:t>sults</w:t>
-      </w:r>
-      <w:r>
-        <w:t>, at the specified frequency and normalized length,</w:t>
-      </w:r>
-      <w:r>
-        <w:t xml:space="preserve"> for all the presently-</w:t>
-      </w:r>
-      <w:r>
-        <w:t>defined LineGeometry objects.</w:t>
-      </w:r>
-    </w:p>
-    <w:p>
-      <w:pPr>
-        <w:pStyle w:val="Heading3"/>
-      </w:pPr>
-      <w:bookmarkStart w:id="154" w:name="_Toc332126130"/>
-      <w:r>
-        <w:t>Solve  [</w:t>
-      </w:r>
-      <w:r>
-        <w:t xml:space="preserve"> see </w:t>
-      </w:r>
-      <w:r>
-        <w:t>set command options …]</w:t>
-      </w:r>
-      <w:bookmarkEnd w:id="154"/>
-    </w:p>
-    <w:p>
-      <w:r>
-        <w:t xml:space="preserve">Executes the solution mode specified by the Set Mode = command.  It may execute a single solution or hundreds of solutions.  The Solution is a DSS object associated with </w:t>
-      </w:r>
-      <w:r>
-        <w:t>the active</w:t>
-      </w:r>
-      <w:r>
-        <w:t xml:space="preserve"> circuit.  It has several properties that you </w:t>
-      </w:r>
-      <w:r>
-        <w:t>may</w:t>
-      </w:r>
-      <w:r>
-        <w:t xml:space="preserve"> set to define which solution mode will be performed next.  This command invokes the Solve method of the Solution object, which proceeds to execute the designated mode.  You may also specify the Mode and Number options directly on the Solve command line if you wish: </w:t>
-      </w:r>
-    </w:p>
-    <w:p>
-      <w:pPr>
-        <w:pStyle w:val="Code9i"/>
-      </w:pPr>
-      <w:r>
-        <w:t xml:space="preserve">Solve Mode=M1 Number=1000, </w:t>
-      </w:r>
-    </w:p>
-    <w:p>
-      <w:pPr>
-        <w:pStyle w:val="Code9i"/>
-      </w:pPr>
-    </w:p>
-    <w:p>
-      <w:r>
-        <w:t xml:space="preserve">for example.  Note that there is also a Solve method in the Solution interface in the DSS COM </w:t>
-      </w:r>
-      <w:r>
-        <w:t>server</w:t>
-      </w:r>
-      <w:r>
-        <w:t xml:space="preserve">implementation.  This is generally faster when driving the DSS from user-written code for </w:t>
-      </w:r>
-      <w:r>
-        <w:lastRenderedPageBreak/>
-        <w:t>a custom solution algorithm that must execute many solutions.</w:t>
-      </w:r>
-    </w:p>
-    <w:p>
-      <w:r>
         <w:t xml:space="preserve">You may use the same options on the Solve command </w:t>
       </w:r>
       <w:r>
@@ -31187,14 +31207,17 @@
       </w:pPr>
       <w:bookmarkStart w:id="167" w:name="_Toc332126143"/>
       <w:r>
+        <w:t>Zsc10</w:t>
+      </w:r>
+      <w:bookmarkEnd w:id="167"/>
+    </w:p>
+    <w:p>
+      <w:r>
+        <w:t>Returns symmetrical component short-circuit impedances, Z1, Z0 for the ACTIVE BUS in comma-</w:t>
+      </w:r>
+      <w:r>
         <w:lastRenderedPageBreak/>
-        <w:t>Zsc10</w:t>
-      </w:r>
-      <w:bookmarkEnd w:id="167"/>
-    </w:p>
-    <w:p>
-      <w:r>
-        <w:t>Returns symmetrical component short-circuit impedances, Z1, Z0 for the ACTIVE BUS in comma-separated R+jX form.</w:t>
+        <w:t>separated R+jX form.</w:t>
       </w:r>
     </w:p>
     <w:p>
@@ -34438,10 +34461,10 @@
           <w:position w:val="-50"/>
         </w:rPr>
         <w:object w:dxaOrig="4540" w:dyaOrig="1120">
-          <v:shape id="_x0000_i1027" type="#_x0000_t75" style="width:226.65pt;height:55.7pt" o:ole="">
+          <v:shape id="_x0000_i1027" type="#_x0000_t75" style="width:226.75pt;height:55.9pt" o:ole="">
             <v:imagedata r:id="rId33" o:title=""/>
           </v:shape>
-          <o:OLEObject Type="Embed" ProgID="Equation.3" ShapeID="_x0000_i1027" DrawAspect="Content" ObjectID="_1415442116" r:id="rId34"/>
+          <o:OLEObject Type="Embed" ProgID="Equation.3" ShapeID="_x0000_i1027" DrawAspect="Content" ObjectID="_1425389313" r:id="rId34"/>
         </w:object>
       </w:r>
     </w:p>
@@ -34466,10 +34489,10 @@
           <w:position w:val="-24"/>
         </w:rPr>
         <w:object w:dxaOrig="1800" w:dyaOrig="620">
-          <v:shape id="_x0000_i1028" type="#_x0000_t75" style="width:90.15pt;height:31.3pt" o:ole="">
+          <v:shape id="_x0000_i1028" type="#_x0000_t75" style="width:90.25pt;height:31.15pt" o:ole="">
             <v:imagedata r:id="rId35" o:title=""/>
           </v:shape>
-          <o:OLEObject Type="Embed" ProgID="Equation.3" ShapeID="_x0000_i1028" DrawAspect="Content" ObjectID="_1415442117" r:id="rId36"/>
+          <o:OLEObject Type="Embed" ProgID="Equation.3" ShapeID="_x0000_i1028" DrawAspect="Content" ObjectID="_1425389314" r:id="rId36"/>
         </w:object>
       </w:r>
     </w:p>
@@ -34479,10 +34502,10 @@
           <w:position w:val="-34"/>
         </w:rPr>
         <w:object w:dxaOrig="3260" w:dyaOrig="800">
-          <v:shape id="_x0000_i1029" type="#_x0000_t75" style="width:162.8pt;height:40.05pt" o:ole="">
+          <v:shape id="_x0000_i1029" type="#_x0000_t75" style="width:162.8pt;height:40.3pt" o:ole="">
             <v:imagedata r:id="rId37" o:title=""/>
           </v:shape>
-          <o:OLEObject Type="Embed" ProgID="Equation.3" ShapeID="_x0000_i1029" DrawAspect="Content" ObjectID="_1415442118" r:id="rId38"/>
+          <o:OLEObject Type="Embed" ProgID="Equation.3" ShapeID="_x0000_i1029" DrawAspect="Content" ObjectID="_1425389315" r:id="rId38"/>
         </w:object>
       </w:r>
     </w:p>
@@ -34492,10 +34515,10 @@
           <w:position w:val="-28"/>
         </w:rPr>
         <w:object w:dxaOrig="2960" w:dyaOrig="680">
-          <v:shape id="_x0000_i1030" type="#_x0000_t75" style="width:147.75pt;height:33.8pt" o:ole="">
+          <v:shape id="_x0000_i1030" type="#_x0000_t75" style="width:147.75pt;height:33.85pt" o:ole="">
             <v:imagedata r:id="rId39" o:title=""/>
           </v:shape>
-          <o:OLEObject Type="Embed" ProgID="Equation.3" ShapeID="_x0000_i1030" DrawAspect="Content" ObjectID="_1415442119" r:id="rId40"/>
+          <o:OLEObject Type="Embed" ProgID="Equation.3" ShapeID="_x0000_i1030" DrawAspect="Content" ObjectID="_1425389316" r:id="rId40"/>
         </w:object>
       </w:r>
     </w:p>
@@ -34505,10 +34528,10 @@
           <w:position w:val="-30"/>
         </w:rPr>
         <w:object w:dxaOrig="2659" w:dyaOrig="720">
-          <v:shape id="_x0000_i1031" type="#_x0000_t75" style="width:132.75pt;height:36.3pt" o:ole="">
+          <v:shape id="_x0000_i1031" type="#_x0000_t75" style="width:132.7pt;height:36.55pt" o:ole="">
             <v:imagedata r:id="rId41" o:title=""/>
           </v:shape>
-          <o:OLEObject Type="Embed" ProgID="Equation.3" ShapeID="_x0000_i1031" DrawAspect="Content" ObjectID="_1415442120" r:id="rId42"/>
+          <o:OLEObject Type="Embed" ProgID="Equation.3" ShapeID="_x0000_i1031" DrawAspect="Content" ObjectID="_1425389317" r:id="rId42"/>
         </w:object>
       </w:r>
     </w:p>
@@ -34521,7 +34544,7 @@
           <v:shape id="_x0000_i1032" type="#_x0000_t75" style="width:75.75pt;height:18.8pt" o:ole="">
             <v:imagedata r:id="rId43" o:title=""/>
           </v:shape>
-          <o:OLEObject Type="Embed" ProgID="Equation.3" ShapeID="_x0000_i1032" DrawAspect="Content" ObjectID="_1415442121" r:id="rId44"/>
+          <o:OLEObject Type="Embed" ProgID="Equation.3" ShapeID="_x0000_i1032" DrawAspect="Content" ObjectID="_1425389318" r:id="rId44"/>
         </w:object>
       </w:r>
     </w:p>
@@ -43122,10 +43145,10 @@
           <w:position w:val="-22"/>
         </w:rPr>
         <w:object w:dxaOrig="1260" w:dyaOrig="560">
-          <v:shape id="_x0000_i1033" type="#_x0000_t75" style="width:62.6pt;height:28.15pt" o:ole="">
+          <v:shape id="_x0000_i1033" type="#_x0000_t75" style="width:62.85pt;height:27.95pt" o:ole="">
             <v:imagedata r:id="rId53" o:title=""/>
           </v:shape>
-          <o:OLEObject Type="Embed" ProgID="Equation.3" ShapeID="_x0000_i1033" DrawAspect="Content" ObjectID="_1415442122" r:id="rId54"/>
+          <o:OLEObject Type="Embed" ProgID="Equation.3" ShapeID="_x0000_i1033" DrawAspect="Content" ObjectID="_1425389319" r:id="rId54"/>
         </w:object>
       </w:r>
       <w:r>
@@ -43153,10 +43176,10 @@
           <w:position w:val="-4"/>
         </w:rPr>
         <w:object w:dxaOrig="240" w:dyaOrig="320">
-          <v:shape id="_x0000_i1034" type="#_x0000_t75" style="width:11.9pt;height:16.3pt" o:ole="">
+          <v:shape id="_x0000_i1034" type="#_x0000_t75" style="width:11.8pt;height:16.1pt" o:ole="">
             <v:imagedata r:id="rId55" o:title=""/>
           </v:shape>
-          <o:OLEObject Type="Embed" ProgID="Equation.3" ShapeID="_x0000_i1034" DrawAspect="Content" ObjectID="_1415442123" r:id="rId56"/>
+          <o:OLEObject Type="Embed" ProgID="Equation.3" ShapeID="_x0000_i1034" DrawAspect="Content" ObjectID="_1425389320" r:id="rId56"/>
         </w:object>
       </w:r>
       <w:r>
@@ -43167,10 +43190,10 @@
           <w:position w:val="-6"/>
         </w:rPr>
         <w:object w:dxaOrig="320" w:dyaOrig="320">
-          <v:shape id="_x0000_i1035" type="#_x0000_t75" style="width:16.3pt;height:16.3pt" o:ole="">
+          <v:shape id="_x0000_i1035" type="#_x0000_t75" style="width:16.1pt;height:16.1pt" o:ole="">
             <v:imagedata r:id="rId57" o:title=""/>
           </v:shape>
-          <o:OLEObject Type="Embed" ProgID="Equation.3" ShapeID="_x0000_i1035" DrawAspect="Content" ObjectID="_1415442124" r:id="rId58"/>
+          <o:OLEObject Type="Embed" ProgID="Equation.3" ShapeID="_x0000_i1035" DrawAspect="Content" ObjectID="_1425389321" r:id="rId58"/>
         </w:object>
       </w:r>
       <w:r>
@@ -43205,7 +43228,7 @@
           <v:shape id="_x0000_i1036" type="#_x0000_t75" style="width:15.05pt;height:15.05pt" o:ole="">
             <v:imagedata r:id="rId59" o:title=""/>
           </v:shape>
-          <o:OLEObject Type="Embed" ProgID="Equation.3" ShapeID="_x0000_i1036" DrawAspect="Content" ObjectID="_1415442125" r:id="rId60"/>
+          <o:OLEObject Type="Embed" ProgID="Equation.3" ShapeID="_x0000_i1036" DrawAspect="Content" ObjectID="_1425389322" r:id="rId60"/>
         </w:object>
       </w:r>
       <w:r>
@@ -43216,10 +43239,10 @@
           <w:position w:val="-4"/>
         </w:rPr>
         <w:object w:dxaOrig="220" w:dyaOrig="300">
-          <v:shape id="_x0000_i1037" type="#_x0000_t75" style="width:10.65pt;height:15.05pt" o:ole="">
+          <v:shape id="_x0000_i1037" type="#_x0000_t75" style="width:10.75pt;height:15.05pt" o:ole="">
             <v:imagedata r:id="rId61" o:title=""/>
           </v:shape>
-          <o:OLEObject Type="Embed" ProgID="Equation.3" ShapeID="_x0000_i1037" DrawAspect="Content" ObjectID="_1415442126" r:id="rId62"/>
+          <o:OLEObject Type="Embed" ProgID="Equation.3" ShapeID="_x0000_i1037" DrawAspect="Content" ObjectID="_1425389323" r:id="rId62"/>
         </w:object>
       </w:r>
       <w:r>
@@ -43247,10 +43270,10 @@
           <w:position w:val="-22"/>
         </w:rPr>
         <w:object w:dxaOrig="2000" w:dyaOrig="560">
-          <v:shape id="_x0000_i1038" type="#_x0000_t75" style="width:100.15pt;height:28.15pt" o:ole="">
+          <v:shape id="_x0000_i1038" type="#_x0000_t75" style="width:99.95pt;height:27.95pt" o:ole="">
             <v:imagedata r:id="rId63" o:title=""/>
           </v:shape>
-          <o:OLEObject Type="Embed" ProgID="Equation.3" ShapeID="_x0000_i1038" DrawAspect="Content" ObjectID="_1415442127" r:id="rId64"/>
+          <o:OLEObject Type="Embed" ProgID="Equation.3" ShapeID="_x0000_i1038" DrawAspect="Content" ObjectID="_1425389324" r:id="rId64"/>
         </w:object>
       </w:r>
       <w:r>
@@ -43282,10 +43305,10 @@
           <w:position w:val="-4"/>
         </w:rPr>
         <w:object w:dxaOrig="220" w:dyaOrig="300">
-          <v:shape id="_x0000_i1039" type="#_x0000_t75" style="width:10.65pt;height:15.05pt" o:ole="">
+          <v:shape id="_x0000_i1039" type="#_x0000_t75" style="width:10.75pt;height:15.05pt" o:ole="">
             <v:imagedata r:id="rId65" o:title=""/>
           </v:shape>
-          <o:OLEObject Type="Embed" ProgID="Equation.3" ShapeID="_x0000_i1039" DrawAspect="Content" ObjectID="_1415442128" r:id="rId66"/>
+          <o:OLEObject Type="Embed" ProgID="Equation.3" ShapeID="_x0000_i1039" DrawAspect="Content" ObjectID="_1425389325" r:id="rId66"/>
         </w:object>
       </w:r>
       <w:r>
@@ -43308,10 +43331,10 @@
           <w:position w:val="-4"/>
         </w:rPr>
         <w:object w:dxaOrig="220" w:dyaOrig="300">
-          <v:shape id="_x0000_i1040" type="#_x0000_t75" style="width:10.65pt;height:15.05pt" o:ole="">
+          <v:shape id="_x0000_i1040" type="#_x0000_t75" style="width:10.75pt;height:15.05pt" o:ole="">
             <v:imagedata r:id="rId65" o:title=""/>
           </v:shape>
-          <o:OLEObject Type="Embed" ProgID="Equation.3" ShapeID="_x0000_i1040" DrawAspect="Content" ObjectID="_1415442129" r:id="rId67"/>
+          <o:OLEObject Type="Embed" ProgID="Equation.3" ShapeID="_x0000_i1040" DrawAspect="Content" ObjectID="_1425389326" r:id="rId67"/>
         </w:object>
       </w:r>
       <w:r>
@@ -43463,10 +43486,10 @@
           <w:position w:val="-14"/>
         </w:rPr>
         <w:object w:dxaOrig="2160" w:dyaOrig="400">
-          <v:shape id="_x0000_i1041" type="#_x0000_t75" style="width:108.3pt;height:20.05pt" o:ole="">
+          <v:shape id="_x0000_i1041" type="#_x0000_t75" style="width:108.55pt;height:19.9pt" o:ole="">
             <v:imagedata r:id="rId69" o:title=""/>
           </v:shape>
-          <o:OLEObject Type="Embed" ProgID="Equation.3" ShapeID="_x0000_i1041" DrawAspect="Content" ObjectID="_1415442130" r:id="rId70"/>
+          <o:OLEObject Type="Embed" ProgID="Equation.3" ShapeID="_x0000_i1041" DrawAspect="Content" ObjectID="_1425389327" r:id="rId70"/>
         </w:object>
       </w:r>
       <w:r>
@@ -43499,10 +43522,10 @@
           <w:position w:val="-12"/>
         </w:rPr>
         <w:object w:dxaOrig="2280" w:dyaOrig="380">
-          <v:shape id="_x0000_i1042" type="#_x0000_t75" style="width:113.95pt;height:18.8pt" o:ole="">
+          <v:shape id="_x0000_i1042" type="#_x0000_t75" style="width:113.9pt;height:18.8pt" o:ole="">
             <v:imagedata r:id="rId71" o:title=""/>
           </v:shape>
-          <o:OLEObject Type="Embed" ProgID="Equation.3" ShapeID="_x0000_i1042" DrawAspect="Content" ObjectID="_1415442131" r:id="rId72"/>
+          <o:OLEObject Type="Embed" ProgID="Equation.3" ShapeID="_x0000_i1042" DrawAspect="Content" ObjectID="_1425389328" r:id="rId72"/>
         </w:object>
       </w:r>
       <w:r>
@@ -43604,10 +43627,10 @@
           <w:position w:val="-12"/>
         </w:rPr>
         <w:object w:dxaOrig="1700" w:dyaOrig="360">
-          <v:shape id="_x0000_i1043" type="#_x0000_t75" style="width:85.15pt;height:18.15pt" o:ole="">
+          <v:shape id="_x0000_i1043" type="#_x0000_t75" style="width:85.45pt;height:18.25pt" o:ole="">
             <v:imagedata r:id="rId73" o:title=""/>
           </v:shape>
-          <o:OLEObject Type="Embed" ProgID="Equation.3" ShapeID="_x0000_i1043" DrawAspect="Content" ObjectID="_1415442132" r:id="rId74"/>
+          <o:OLEObject Type="Embed" ProgID="Equation.3" ShapeID="_x0000_i1043" DrawAspect="Content" ObjectID="_1425389329" r:id="rId74"/>
         </w:object>
       </w:r>
       <w:r>
@@ -43640,10 +43663,10 @@
           <w:position w:val="-10"/>
         </w:rPr>
         <w:object w:dxaOrig="3040" w:dyaOrig="340">
-          <v:shape id="_x0000_i1044" type="#_x0000_t75" style="width:152.15pt;height:16.9pt" o:ole="">
+          <v:shape id="_x0000_i1044" type="#_x0000_t75" style="width:152.05pt;height:16.65pt" o:ole="">
             <v:imagedata r:id="rId75" o:title=""/>
           </v:shape>
-          <o:OLEObject Type="Embed" ProgID="Equation.3" ShapeID="_x0000_i1044" DrawAspect="Content" ObjectID="_1415442133" r:id="rId76"/>
+          <o:OLEObject Type="Embed" ProgID="Equation.3" ShapeID="_x0000_i1044" DrawAspect="Content" ObjectID="_1425389330" r:id="rId76"/>
         </w:object>
       </w:r>
       <w:r>
@@ -43683,10 +43706,10 @@
           <w:position w:val="-24"/>
         </w:rPr>
         <w:object w:dxaOrig="1700" w:dyaOrig="620">
-          <v:shape id="_x0000_i1045" type="#_x0000_t75" style="width:85.15pt;height:31.3pt" o:ole="">
+          <v:shape id="_x0000_i1045" type="#_x0000_t75" style="width:85.45pt;height:31.15pt" o:ole="">
             <v:imagedata r:id="rId77" o:title=""/>
           </v:shape>
-          <o:OLEObject Type="Embed" ProgID="Equation.3" ShapeID="_x0000_i1045" DrawAspect="Content" ObjectID="_1415442134" r:id="rId78"/>
+          <o:OLEObject Type="Embed" ProgID="Equation.3" ShapeID="_x0000_i1045" DrawAspect="Content" ObjectID="_1425389331" r:id="rId78"/>
         </w:object>
       </w:r>
       <w:r>
@@ -63109,7 +63132,7 @@
         <w:rStyle w:val="PageNumber"/>
         <w:noProof/>
       </w:rPr>
-      <w:t>174</w:t>
+      <w:t>60</w:t>
     </w:r>
     <w:r>
       <w:rPr>
@@ -63223,10 +63246,7 @@
         <w:footnoteRef/>
       </w:r>
       <w:r>
-        <w:t xml:space="preserve"> </w:t>
-      </w:r>
-      <w:r>
-        <w:t xml:space="preserve">R. Horton, D.H. Boteler, T.J. Overbye, R.J. Pirjola, R.Dugan, “A Test Case for the Calculation of Geomagnetically Induced Currents,”  </w:t>
+        <w:t xml:space="preserve"> R. Horton, D.H. Boteler, T.J. Overbye, R.J. Pirjola, R.Dugan, “A Test Case for the Calculation of Geomagnetically Induced Currents,”  </w:t>
       </w:r>
       <w:r>
         <w:rPr>
@@ -63251,13 +63271,7 @@
         <w:t>Systems</w:t>
       </w:r>
       <w:r>
-        <w:t xml:space="preserve">, </w:t>
-      </w:r>
-      <w:r>
-        <w:t>October</w:t>
-      </w:r>
-      <w:r>
-        <w:t xml:space="preserve"> 2012.</w:t>
+        <w:t>, October 2012.</w:t>
       </w:r>
     </w:p>
     <w:p>
@@ -63291,12 +63305,7 @@
     </w:r>
     <w:r>
       <w:tab/>
-    </w:r>
-    <w:r>
-      <w:t>November</w:t>
-    </w:r>
-    <w:r>
-      <w:t xml:space="preserve"> 2012</w:t>
+      <w:t>November 2012</w:t>
     </w:r>
   </w:p>
 </w:hdr>
@@ -65116,6 +65125,7 @@
   <w:style w:type="character" w:default="1" w:styleId="DefaultParagraphFont">
     <w:name w:val="Default Paragraph Font"/>
     <w:uiPriority w:val="1"/>
+    <w:semiHidden/>
     <w:unhideWhenUsed/>
   </w:style>
   <w:style w:type="table" w:default="1" w:styleId="TableNormal">
@@ -66454,7 +66464,7 @@
 </file>
 
 <file path=customXml/itemProps1.xml><?xml version="1.0" encoding="utf-8"?>
-<ds:datastoreItem xmlns:ds="http://schemas.openxmlformats.org/officeDocument/2006/customXml" ds:itemID="{D7C237FE-D0BC-4711-8FEE-2F9B91632B3A}">
+<ds:datastoreItem xmlns:ds="http://schemas.openxmlformats.org/officeDocument/2006/customXml" ds:itemID="{D4A257BB-7CBF-4B34-B2F1-F7857E667EAA}">
   <ds:schemaRefs>
     <ds:schemaRef ds:uri="http://schemas.openxmlformats.org/officeDocument/2006/bibliography"/>
   </ds:schemaRefs>

</xml_diff>